<commit_message>
Dodavanje logo-a u odredjene SSU dokumente, ispravke fajlova sa izvornim kodom
</commit_message>
<xml_diff>
--- a/faza2/SSU/Brisanje iz liste sačuvanih koktela.docx
+++ b/faza2/SSU/Brisanje iz liste sačuvanih koktela.docx
@@ -11,9 +11,35 @@
           <w:bCs w:val="0"/>
         </w:rPr>
       </w:pPr>
-      <w:r>
-        <w:t>Elektrotehnički fakultet, Univerzitet u Beogradu</w:t>
-      </w:r>
+      <w:proofErr w:type="spellStart"/>
+      <w:r>
+        <w:t>Elektrotehnički</w:t>
+      </w:r>
+      <w:proofErr w:type="spellEnd"/>
+      <w:r>
+        <w:t xml:space="preserve"> </w:t>
+      </w:r>
+      <w:proofErr w:type="spellStart"/>
+      <w:r>
+        <w:t>fakultet</w:t>
+      </w:r>
+      <w:proofErr w:type="spellEnd"/>
+      <w:r>
+        <w:t xml:space="preserve">, </w:t>
+      </w:r>
+      <w:proofErr w:type="spellStart"/>
+      <w:r>
+        <w:t>Univerzitet</w:t>
+      </w:r>
+      <w:proofErr w:type="spellEnd"/>
+      <w:r>
+        <w:t xml:space="preserve"> u </w:t>
+      </w:r>
+      <w:proofErr w:type="spellStart"/>
+      <w:r>
+        <w:t>Beogradu</w:t>
+      </w:r>
+      <w:proofErr w:type="spellEnd"/>
       <w:r>
         <w:rPr>
           <w:b w:val="0"/>
@@ -22,27 +48,33 @@
         </w:rPr>
         <w:t xml:space="preserve"> </w:t>
       </w:r>
+      <w:proofErr w:type="spellStart"/>
       <w:r>
         <w:t>Principi</w:t>
       </w:r>
+      <w:proofErr w:type="spellEnd"/>
       <w:r>
         <w:rPr>
           <w:spacing w:val="-1"/>
         </w:rPr>
         <w:t xml:space="preserve"> </w:t>
       </w:r>
+      <w:proofErr w:type="spellStart"/>
       <w:r>
         <w:t>Softverskog</w:t>
       </w:r>
+      <w:proofErr w:type="spellEnd"/>
       <w:r>
         <w:rPr>
           <w:spacing w:val="-1"/>
         </w:rPr>
         <w:t xml:space="preserve"> </w:t>
       </w:r>
+      <w:proofErr w:type="spellStart"/>
       <w:r>
         <w:t>Inženjerstva</w:t>
       </w:r>
+      <w:proofErr w:type="spellEnd"/>
       <w:r>
         <w:rPr>
           <w:b w:val="0"/>
@@ -81,96 +113,6 @@
     <w:p>
       <w:pPr>
         <w:pStyle w:val="BodyText"/>
-        <w:rPr>
-          <w:b/>
-          <w:sz w:val="28"/>
-        </w:rPr>
-      </w:pPr>
-    </w:p>
-    <w:p>
-      <w:pPr>
-        <w:pStyle w:val="BodyText"/>
-        <w:rPr>
-          <w:b/>
-          <w:sz w:val="28"/>
-        </w:rPr>
-      </w:pPr>
-    </w:p>
-    <w:p>
-      <w:pPr>
-        <w:pStyle w:val="BodyText"/>
-        <w:rPr>
-          <w:b/>
-          <w:sz w:val="28"/>
-        </w:rPr>
-      </w:pPr>
-    </w:p>
-    <w:p>
-      <w:pPr>
-        <w:pStyle w:val="BodyText"/>
-        <w:rPr>
-          <w:b/>
-          <w:sz w:val="28"/>
-        </w:rPr>
-      </w:pPr>
-    </w:p>
-    <w:p>
-      <w:pPr>
-        <w:pStyle w:val="BodyText"/>
-        <w:rPr>
-          <w:b/>
-          <w:sz w:val="28"/>
-        </w:rPr>
-      </w:pPr>
-    </w:p>
-    <w:p>
-      <w:pPr>
-        <w:pStyle w:val="BodyText"/>
-        <w:rPr>
-          <w:b/>
-          <w:sz w:val="28"/>
-        </w:rPr>
-      </w:pPr>
-    </w:p>
-    <w:p>
-      <w:pPr>
-        <w:pStyle w:val="BodyText"/>
-        <w:rPr>
-          <w:b/>
-          <w:sz w:val="28"/>
-        </w:rPr>
-      </w:pPr>
-    </w:p>
-    <w:p>
-      <w:pPr>
-        <w:pStyle w:val="BodyText"/>
-        <w:rPr>
-          <w:b/>
-          <w:sz w:val="28"/>
-        </w:rPr>
-      </w:pPr>
-    </w:p>
-    <w:p>
-      <w:pPr>
-        <w:pStyle w:val="BodyText"/>
-        <w:rPr>
-          <w:b/>
-          <w:sz w:val="28"/>
-        </w:rPr>
-      </w:pPr>
-    </w:p>
-    <w:p>
-      <w:pPr>
-        <w:pStyle w:val="BodyText"/>
-        <w:rPr>
-          <w:b/>
-          <w:sz w:val="28"/>
-        </w:rPr>
-      </w:pPr>
-    </w:p>
-    <w:p>
-      <w:pPr>
-        <w:pStyle w:val="BodyText"/>
         <w:spacing w:before="2"/>
         <w:rPr>
           <w:b/>
@@ -186,12 +128,14 @@
           <w:sz w:val="40"/>
         </w:rPr>
       </w:pPr>
+      <w:proofErr w:type="spellStart"/>
       <w:r>
         <w:rPr>
           <w:sz w:val="40"/>
         </w:rPr>
         <w:t>Projektni</w:t>
       </w:r>
+      <w:proofErr w:type="spellEnd"/>
       <w:r>
         <w:rPr>
           <w:spacing w:val="5"/>
@@ -199,12 +143,14 @@
         </w:rPr>
         <w:t xml:space="preserve"> </w:t>
       </w:r>
+      <w:proofErr w:type="spellStart"/>
       <w:r>
         <w:rPr>
           <w:sz w:val="40"/>
         </w:rPr>
         <w:t>zadatak</w:t>
       </w:r>
+      <w:proofErr w:type="spellEnd"/>
     </w:p>
     <w:p>
       <w:pPr>
@@ -218,6 +164,54 @@
       <w:pPr>
         <w:pStyle w:val="Title"/>
       </w:pPr>
+      <w:r>
+        <w:rPr>
+          <w:noProof/>
+        </w:rPr>
+        <w:drawing>
+          <wp:anchor distT="0" distB="0" distL="0" distR="0" simplePos="0" relativeHeight="251659264" behindDoc="0" locked="0" layoutInCell="1" allowOverlap="1" wp14:anchorId="206B0CFC" wp14:editId="45DDDFAF">
+            <wp:simplePos x="0" y="0"/>
+            <wp:positionH relativeFrom="page">
+              <wp:posOffset>2635885</wp:posOffset>
+            </wp:positionH>
+            <wp:positionV relativeFrom="paragraph">
+              <wp:posOffset>798483</wp:posOffset>
+            </wp:positionV>
+            <wp:extent cx="1988819" cy="2209800"/>
+            <wp:effectExtent l="0" t="0" r="0" b="0"/>
+            <wp:wrapTopAndBottom/>
+            <wp:docPr id="1" name="image1.png" descr="A picture containing container, glass&#10;&#10;Description automatically generated"/>
+            <wp:cNvGraphicFramePr>
+              <a:graphicFrameLocks xmlns:a="http://schemas.openxmlformats.org/drawingml/2006/main" noChangeAspect="1"/>
+            </wp:cNvGraphicFramePr>
+            <a:graphic xmlns:a="http://schemas.openxmlformats.org/drawingml/2006/main">
+              <a:graphicData uri="http://schemas.openxmlformats.org/drawingml/2006/picture">
+                <pic:pic xmlns:pic="http://schemas.openxmlformats.org/drawingml/2006/picture">
+                  <pic:nvPicPr>
+                    <pic:cNvPr id="1" name="image1.png" descr="A picture containing container, glass&#10;&#10;Description automatically generated"/>
+                    <pic:cNvPicPr/>
+                  </pic:nvPicPr>
+                  <pic:blipFill>
+                    <a:blip r:embed="rId7" cstate="print"/>
+                    <a:stretch>
+                      <a:fillRect/>
+                    </a:stretch>
+                  </pic:blipFill>
+                  <pic:spPr>
+                    <a:xfrm>
+                      <a:off x="0" y="0"/>
+                      <a:ext cx="1988819" cy="2209800"/>
+                    </a:xfrm>
+                    <a:prstGeom prst="rect">
+                      <a:avLst/>
+                    </a:prstGeom>
+                  </pic:spPr>
+                </pic:pic>
+              </a:graphicData>
+            </a:graphic>
+          </wp:anchor>
+        </w:drawing>
+      </w:r>
       <w:r>
         <w:t>Mixology</w:t>
       </w:r>
@@ -253,37 +247,27 @@
         </w:rPr>
         <w:t xml:space="preserve"> </w:t>
       </w:r>
+      <w:proofErr w:type="spellStart"/>
       <w:r>
         <w:rPr>
           <w:sz w:val="40"/>
         </w:rPr>
         <w:t>CodeMates</w:t>
       </w:r>
-    </w:p>
-    <w:p>
-      <w:pPr>
-        <w:pStyle w:val="ListParagraph"/>
-        <w:ind w:left="720" w:firstLine="0"/>
-        <w:rPr>
-          <w:sz w:val="32"/>
-          <w:szCs w:val="32"/>
-        </w:rPr>
-      </w:pPr>
-    </w:p>
-    <w:p>
-      <w:pPr>
-        <w:pStyle w:val="ListParagraph"/>
-        <w:ind w:left="720" w:firstLine="0"/>
-        <w:rPr>
-          <w:sz w:val="32"/>
-          <w:szCs w:val="32"/>
-        </w:rPr>
-      </w:pPr>
-    </w:p>
-    <w:p>
-      <w:pPr>
-        <w:pStyle w:val="ListParagraph"/>
-        <w:ind w:left="567" w:right="656" w:hanging="141"/>
+      <w:proofErr w:type="spellEnd"/>
+    </w:p>
+    <w:p>
+      <w:pPr>
+        <w:ind w:left="3378" w:right="3378"/>
+        <w:jc w:val="center"/>
+        <w:rPr>
+          <w:sz w:val="40"/>
+        </w:rPr>
+      </w:pPr>
+    </w:p>
+    <w:p>
+      <w:pPr>
+        <w:spacing w:before="104"/>
         <w:jc w:val="center"/>
         <w:rPr>
           <w:b/>
@@ -292,6 +276,7 @@
           <w:szCs w:val="32"/>
         </w:rPr>
       </w:pPr>
+      <w:proofErr w:type="spellStart"/>
       <w:r>
         <w:rPr>
           <w:b/>
@@ -299,22 +284,9 @@
           <w:sz w:val="32"/>
           <w:szCs w:val="32"/>
         </w:rPr>
-        <w:t>Specifikacija scenarija upotrebe funkcionalnosti</w:t>
-      </w:r>
-    </w:p>
-    <w:p>
-      <w:pPr>
-        <w:pStyle w:val="ListParagraph"/>
-        <w:tabs>
-          <w:tab w:val="left" w:pos="9214"/>
-        </w:tabs>
-        <w:ind w:left="1440" w:right="514" w:firstLine="403"/>
-        <w:rPr>
-          <w:sz w:val="32"/>
-          <w:szCs w:val="32"/>
-          <w:lang w:val="sr-Latn-RS"/>
-        </w:rPr>
-      </w:pPr>
+        <w:t>Specifikacija</w:t>
+      </w:r>
+      <w:proofErr w:type="spellEnd"/>
       <w:r>
         <w:rPr>
           <w:b/>
@@ -322,98 +294,245 @@
           <w:sz w:val="32"/>
           <w:szCs w:val="32"/>
         </w:rPr>
-        <w:t xml:space="preserve">     brisanje iz liste sa</w:t>
-      </w:r>
+        <w:t xml:space="preserve"> </w:t>
+      </w:r>
+      <w:proofErr w:type="spellStart"/>
       <w:r>
         <w:rPr>
           <w:b/>
           <w:bCs/>
           <w:sz w:val="32"/>
           <w:szCs w:val="32"/>
-          <w:lang w:val="sr-Latn-RS"/>
-        </w:rPr>
-        <w:t>čuvanih koktela</w:t>
-      </w:r>
-    </w:p>
-    <w:p>
-      <w:pPr>
-        <w:pStyle w:val="ListParagraph"/>
-        <w:tabs>
-          <w:tab w:val="left" w:pos="9214"/>
-        </w:tabs>
-        <w:ind w:left="1440" w:right="514" w:firstLine="403"/>
-        <w:rPr>
+        </w:rPr>
+        <w:t>scenarija</w:t>
+      </w:r>
+      <w:proofErr w:type="spellEnd"/>
+      <w:r>
+        <w:rPr>
+          <w:b/>
+          <w:bCs/>
           <w:sz w:val="32"/>
           <w:szCs w:val="32"/>
         </w:rPr>
-      </w:pPr>
-    </w:p>
-    <w:p>
-      <w:pPr>
-        <w:pStyle w:val="ListParagraph"/>
-        <w:tabs>
-          <w:tab w:val="left" w:pos="9214"/>
-        </w:tabs>
-        <w:ind w:left="1440" w:right="514" w:firstLine="403"/>
-        <w:rPr>
+        <w:t xml:space="preserve"> </w:t>
+      </w:r>
+      <w:proofErr w:type="spellStart"/>
+      <w:r>
+        <w:rPr>
+          <w:b/>
+          <w:bCs/>
           <w:sz w:val="32"/>
           <w:szCs w:val="32"/>
         </w:rPr>
-      </w:pPr>
-    </w:p>
-    <w:p>
-      <w:pPr>
-        <w:pStyle w:val="ListParagraph"/>
-        <w:tabs>
-          <w:tab w:val="left" w:pos="9214"/>
-        </w:tabs>
-        <w:ind w:left="1440" w:right="514" w:firstLine="403"/>
-        <w:rPr>
+        <w:t>upotrebe</w:t>
+      </w:r>
+      <w:proofErr w:type="spellEnd"/>
+      <w:r>
+        <w:rPr>
+          <w:b/>
+          <w:bCs/>
           <w:sz w:val="32"/>
           <w:szCs w:val="32"/>
         </w:rPr>
-      </w:pPr>
-    </w:p>
-    <w:p>
-      <w:pPr>
-        <w:pStyle w:val="ListParagraph"/>
-        <w:tabs>
-          <w:tab w:val="left" w:pos="9214"/>
-        </w:tabs>
-        <w:ind w:left="1440" w:right="514" w:firstLine="403"/>
-        <w:rPr>
+        <w:t xml:space="preserve"> </w:t>
+      </w:r>
+      <w:proofErr w:type="spellStart"/>
+      <w:r>
+        <w:rPr>
+          <w:b/>
+          <w:bCs/>
           <w:sz w:val="32"/>
           <w:szCs w:val="32"/>
         </w:rPr>
-      </w:pPr>
-    </w:p>
-    <w:p>
-      <w:pPr>
-        <w:pStyle w:val="ListParagraph"/>
-        <w:tabs>
-          <w:tab w:val="left" w:pos="9214"/>
-        </w:tabs>
-        <w:ind w:left="4320" w:right="514" w:firstLine="0"/>
-        <w:rPr>
+        <w:t>funkcionalnosti</w:t>
+      </w:r>
+      <w:proofErr w:type="spellEnd"/>
+    </w:p>
+    <w:p>
+      <w:pPr>
+        <w:spacing w:before="104"/>
+        <w:jc w:val="center"/>
+        <w:rPr>
+          <w:b/>
+          <w:bCs/>
           <w:sz w:val="32"/>
           <w:szCs w:val="32"/>
         </w:rPr>
-        <w:sectPr>
-          <w:footerReference w:type="default" r:id="rId7"/>
-          <w:pgSz w:w="11910" w:h="16840"/>
-          <w:pgMar w:top="1040" w:right="1020" w:bottom="280" w:left="1020" w:header="720" w:footer="720" w:gutter="0"/>
-          <w:cols w:space="720"/>
-          <w:titlePg/>
-          <w:docGrid w:linePitch="299"/>
-        </w:sectPr>
-      </w:pPr>
-      <w:r>
-        <w:rPr>
+      </w:pPr>
+      <w:proofErr w:type="spellStart"/>
+      <w:r>
+        <w:rPr>
+          <w:b/>
+          <w:bCs/>
           <w:sz w:val="32"/>
           <w:szCs w:val="32"/>
         </w:rPr>
-        <w:tab/>
-        <w:t>Verzija 1.0</w:t>
+        <w:t>b</w:t>
+      </w:r>
+      <w:r>
+        <w:rPr>
+          <w:b/>
+          <w:bCs/>
+          <w:sz w:val="32"/>
+          <w:szCs w:val="32"/>
+        </w:rPr>
+        <w:t>risanje</w:t>
+      </w:r>
+      <w:proofErr w:type="spellEnd"/>
+      <w:r>
+        <w:rPr>
+          <w:b/>
+          <w:bCs/>
+          <w:sz w:val="32"/>
+          <w:szCs w:val="32"/>
+        </w:rPr>
+        <w:t xml:space="preserve"> </w:t>
+      </w:r>
+      <w:proofErr w:type="spellStart"/>
+      <w:r>
+        <w:rPr>
+          <w:b/>
+          <w:bCs/>
+          <w:sz w:val="32"/>
+          <w:szCs w:val="32"/>
+        </w:rPr>
+        <w:t>koktela</w:t>
+      </w:r>
+      <w:proofErr w:type="spellEnd"/>
+      <w:r>
+        <w:rPr>
+          <w:b/>
+          <w:bCs/>
+          <w:sz w:val="32"/>
+          <w:szCs w:val="32"/>
+        </w:rPr>
+        <w:t xml:space="preserve"> </w:t>
+      </w:r>
+      <w:proofErr w:type="spellStart"/>
+      <w:r>
+        <w:rPr>
+          <w:b/>
+          <w:bCs/>
+          <w:sz w:val="32"/>
+          <w:szCs w:val="32"/>
+        </w:rPr>
+        <w:t>iz</w:t>
+      </w:r>
+      <w:proofErr w:type="spellEnd"/>
+      <w:r>
+        <w:rPr>
+          <w:b/>
+          <w:bCs/>
+          <w:sz w:val="32"/>
+          <w:szCs w:val="32"/>
+        </w:rPr>
+        <w:t xml:space="preserve"> </w:t>
+      </w:r>
+      <w:proofErr w:type="spellStart"/>
+      <w:r>
+        <w:rPr>
+          <w:b/>
+          <w:bCs/>
+          <w:sz w:val="32"/>
+          <w:szCs w:val="32"/>
+        </w:rPr>
+        <w:t>list</w:t>
+      </w:r>
+      <w:r>
+        <w:rPr>
+          <w:b/>
+          <w:bCs/>
+          <w:sz w:val="32"/>
+          <w:szCs w:val="32"/>
+        </w:rPr>
+        <w:t>e</w:t>
+      </w:r>
+      <w:proofErr w:type="spellEnd"/>
+      <w:r>
+        <w:rPr>
+          <w:b/>
+          <w:bCs/>
+          <w:sz w:val="32"/>
+          <w:szCs w:val="32"/>
+        </w:rPr>
+        <w:t xml:space="preserve"> sa</w:t>
+      </w:r>
+      <w:proofErr w:type="spellStart"/>
+      <w:r>
+        <w:rPr>
+          <w:b/>
+          <w:bCs/>
+          <w:sz w:val="32"/>
+          <w:szCs w:val="32"/>
+        </w:rPr>
+        <w:t>čuvanih</w:t>
+      </w:r>
+      <w:proofErr w:type="spellEnd"/>
+    </w:p>
+    <w:p>
+      <w:pPr>
+        <w:spacing w:before="104"/>
+        <w:jc w:val="center"/>
+        <w:rPr>
+          <w:sz w:val="32"/>
+          <w:szCs w:val="32"/>
+        </w:rPr>
+      </w:pPr>
+    </w:p>
+    <w:p>
+      <w:pPr>
+        <w:spacing w:before="104"/>
+        <w:jc w:val="center"/>
+        <w:rPr>
+          <w:sz w:val="32"/>
+          <w:szCs w:val="32"/>
+        </w:rPr>
+      </w:pPr>
+    </w:p>
+    <w:p>
+      <w:pPr>
+        <w:spacing w:before="104"/>
+        <w:jc w:val="center"/>
+        <w:rPr>
+          <w:sz w:val="32"/>
+          <w:szCs w:val="32"/>
+        </w:rPr>
+      </w:pPr>
+    </w:p>
+    <w:p>
+      <w:pPr>
+        <w:spacing w:before="104"/>
+        <w:jc w:val="center"/>
+        <w:rPr>
+          <w:sz w:val="32"/>
+          <w:szCs w:val="32"/>
+        </w:rPr>
+      </w:pPr>
+    </w:p>
+    <w:p>
+      <w:pPr>
+        <w:spacing w:before="104"/>
+        <w:jc w:val="center"/>
+        <w:rPr>
+          <w:sz w:val="32"/>
+          <w:szCs w:val="32"/>
+        </w:rPr>
+      </w:pPr>
+      <w:proofErr w:type="spellStart"/>
+      <w:r>
+        <w:rPr>
+          <w:sz w:val="32"/>
+          <w:szCs w:val="32"/>
+        </w:rPr>
+        <w:t>Verzija</w:t>
+      </w:r>
+      <w:proofErr w:type="spellEnd"/>
+      <w:r>
+        <w:rPr>
+          <w:sz w:val="32"/>
+          <w:szCs w:val="32"/>
+        </w:rPr>
+        <w:t xml:space="preserve"> 1.0</w:t>
       </w:r>
     </w:p>
     <w:p>
@@ -424,6 +543,7 @@
           <w:sz w:val="40"/>
         </w:rPr>
       </w:pPr>
+      <w:proofErr w:type="spellStart"/>
       <w:r>
         <w:rPr>
           <w:sz w:val="40"/>
@@ -431,6 +551,7 @@
         <w:lastRenderedPageBreak/>
         <w:t>Sadržaj</w:t>
       </w:r>
+      <w:proofErr w:type="spellEnd"/>
     </w:p>
     <w:p>
       <w:pPr>
@@ -438,6 +559,7 @@
           <w:sz w:val="40"/>
         </w:rPr>
         <w:sectPr>
+          <w:footerReference w:type="default" r:id="rId8"/>
           <w:pgSz w:w="11910" w:h="16840"/>
           <w:pgMar w:top="1580" w:right="1020" w:bottom="1552" w:left="1020" w:header="720" w:footer="720" w:gutter="0"/>
           <w:cols w:space="720"/>
@@ -1839,12 +1961,14 @@
                 <w:b/>
               </w:rPr>
             </w:pPr>
+            <w:proofErr w:type="spellStart"/>
             <w:r>
               <w:rPr>
                 <w:b/>
               </w:rPr>
               <w:t>Verzija</w:t>
             </w:r>
+            <w:proofErr w:type="spellEnd"/>
           </w:p>
         </w:tc>
         <w:tc>
@@ -1863,12 +1987,14 @@
                 <w:b/>
               </w:rPr>
             </w:pPr>
+            <w:proofErr w:type="spellStart"/>
             <w:r>
               <w:rPr>
                 <w:b/>
               </w:rPr>
               <w:t>Kratak</w:t>
             </w:r>
+            <w:proofErr w:type="spellEnd"/>
             <w:r>
               <w:rPr>
                 <w:b/>
@@ -1876,12 +2002,14 @@
               </w:rPr>
               <w:t xml:space="preserve"> </w:t>
             </w:r>
+            <w:proofErr w:type="spellStart"/>
             <w:r>
               <w:rPr>
                 <w:b/>
               </w:rPr>
               <w:t>Opis</w:t>
             </w:r>
+            <w:proofErr w:type="spellEnd"/>
           </w:p>
         </w:tc>
         <w:tc>
@@ -1963,18 +2091,22 @@
               <w:pStyle w:val="TableParagraph"/>
               <w:spacing w:before="56"/>
             </w:pPr>
+            <w:proofErr w:type="spellStart"/>
             <w:r>
               <w:t>Inicijalna</w:t>
             </w:r>
+            <w:proofErr w:type="spellEnd"/>
             <w:r>
               <w:rPr>
                 <w:spacing w:val="-8"/>
               </w:rPr>
               <w:t xml:space="preserve"> </w:t>
             </w:r>
+            <w:proofErr w:type="spellStart"/>
             <w:r>
               <w:t>verzija</w:t>
             </w:r>
+            <w:proofErr w:type="spellEnd"/>
           </w:p>
         </w:tc>
         <w:tc>
@@ -1991,8 +2123,13 @@
               <w:ind w:right="147"/>
             </w:pPr>
             <w:r>
-              <w:t>Ana Vukašinović</w:t>
+              <w:t xml:space="preserve">Ana </w:t>
             </w:r>
+            <w:proofErr w:type="spellStart"/>
+            <w:r>
+              <w:t>Vukašinović</w:t>
+            </w:r>
+            <w:proofErr w:type="spellEnd"/>
           </w:p>
         </w:tc>
       </w:tr>
@@ -2217,11 +2354,13 @@
       <w:bookmarkStart w:id="0" w:name="Uvod"/>
       <w:bookmarkStart w:id="1" w:name="_Toc98534442"/>
       <w:bookmarkEnd w:id="0"/>
+      <w:proofErr w:type="spellStart"/>
       <w:r>
         <w:lastRenderedPageBreak/>
         <w:t>Uvod</w:t>
       </w:r>
       <w:bookmarkEnd w:id="1"/>
+      <w:proofErr w:type="spellEnd"/>
     </w:p>
     <w:p>
       <w:pPr>
@@ -2239,10 +2378,12 @@
         <w:ind w:hanging="983"/>
       </w:pPr>
       <w:bookmarkStart w:id="2" w:name="_Toc98534443"/>
+      <w:proofErr w:type="spellStart"/>
       <w:r>
         <w:t>Rezime</w:t>
       </w:r>
       <w:bookmarkEnd w:id="2"/>
+      <w:proofErr w:type="spellEnd"/>
     </w:p>
     <w:p>
       <w:pPr>
@@ -2261,17 +2402,85 @@
         <w:ind w:left="113"/>
         <w:jc w:val="both"/>
       </w:pPr>
-      <w:r>
-        <w:t xml:space="preserve">Definisanje scenarija upotrebe pri </w:t>
-      </w:r>
-      <w:r>
-        <w:t xml:space="preserve">brisanju koktela iz </w:t>
-      </w:r>
-      <w:r>
-        <w:t>liste sačuvanih</w:t>
-      </w:r>
-      <w:r>
-        <w:t xml:space="preserve"> koktela.</w:t>
+      <w:proofErr w:type="spellStart"/>
+      <w:r>
+        <w:t>Definisanje</w:t>
+      </w:r>
+      <w:proofErr w:type="spellEnd"/>
+      <w:r>
+        <w:t xml:space="preserve"> </w:t>
+      </w:r>
+      <w:proofErr w:type="spellStart"/>
+      <w:r>
+        <w:t>scenarija</w:t>
+      </w:r>
+      <w:proofErr w:type="spellEnd"/>
+      <w:r>
+        <w:t xml:space="preserve"> </w:t>
+      </w:r>
+      <w:proofErr w:type="spellStart"/>
+      <w:r>
+        <w:t>upotrebe</w:t>
+      </w:r>
+      <w:proofErr w:type="spellEnd"/>
+      <w:r>
+        <w:t xml:space="preserve"> </w:t>
+      </w:r>
+      <w:proofErr w:type="spellStart"/>
+      <w:r>
+        <w:t>pri</w:t>
+      </w:r>
+      <w:proofErr w:type="spellEnd"/>
+      <w:r>
+        <w:t xml:space="preserve"> </w:t>
+      </w:r>
+      <w:proofErr w:type="spellStart"/>
+      <w:r>
+        <w:t>brisanju</w:t>
+      </w:r>
+      <w:proofErr w:type="spellEnd"/>
+      <w:r>
+        <w:t xml:space="preserve"> </w:t>
+      </w:r>
+      <w:proofErr w:type="spellStart"/>
+      <w:r>
+        <w:t>koktela</w:t>
+      </w:r>
+      <w:proofErr w:type="spellEnd"/>
+      <w:r>
+        <w:t xml:space="preserve"> </w:t>
+      </w:r>
+      <w:proofErr w:type="spellStart"/>
+      <w:r>
+        <w:t>iz</w:t>
+      </w:r>
+      <w:proofErr w:type="spellEnd"/>
+      <w:r>
+        <w:t xml:space="preserve"> </w:t>
+      </w:r>
+      <w:proofErr w:type="spellStart"/>
+      <w:r>
+        <w:t>liste</w:t>
+      </w:r>
+      <w:proofErr w:type="spellEnd"/>
+      <w:r>
+        <w:t xml:space="preserve"> </w:t>
+      </w:r>
+      <w:proofErr w:type="spellStart"/>
+      <w:r>
+        <w:t>sačuvanih</w:t>
+      </w:r>
+      <w:proofErr w:type="spellEnd"/>
+      <w:r>
+        <w:t xml:space="preserve"> </w:t>
+      </w:r>
+      <w:proofErr w:type="spellStart"/>
+      <w:r>
+        <w:t>koktela</w:t>
+      </w:r>
+      <w:proofErr w:type="spellEnd"/>
+      <w:r>
+        <w:t>.</w:t>
       </w:r>
     </w:p>
     <w:p>
@@ -2299,46 +2508,56 @@
         <w:jc w:val="both"/>
       </w:pPr>
       <w:bookmarkStart w:id="3" w:name="_Toc98534444"/>
+      <w:proofErr w:type="spellStart"/>
       <w:r>
         <w:t>Namena</w:t>
       </w:r>
+      <w:proofErr w:type="spellEnd"/>
       <w:r>
         <w:rPr>
           <w:spacing w:val="4"/>
         </w:rPr>
         <w:t xml:space="preserve"> </w:t>
       </w:r>
+      <w:proofErr w:type="spellStart"/>
       <w:r>
         <w:t>dokumenta</w:t>
       </w:r>
+      <w:proofErr w:type="spellEnd"/>
       <w:r>
         <w:rPr>
           <w:spacing w:val="5"/>
         </w:rPr>
         <w:t xml:space="preserve"> </w:t>
       </w:r>
+      <w:proofErr w:type="spellStart"/>
       <w:r>
         <w:t>i</w:t>
       </w:r>
+      <w:proofErr w:type="spellEnd"/>
       <w:r>
         <w:rPr>
           <w:spacing w:val="5"/>
         </w:rPr>
         <w:t xml:space="preserve"> </w:t>
       </w:r>
+      <w:proofErr w:type="spellStart"/>
       <w:r>
         <w:t>ciljne</w:t>
       </w:r>
+      <w:proofErr w:type="spellEnd"/>
       <w:r>
         <w:rPr>
           <w:spacing w:val="5"/>
         </w:rPr>
         <w:t xml:space="preserve"> </w:t>
       </w:r>
+      <w:proofErr w:type="spellStart"/>
       <w:r>
         <w:t>grupe</w:t>
       </w:r>
       <w:bookmarkEnd w:id="3"/>
+      <w:proofErr w:type="spellEnd"/>
     </w:p>
     <w:p>
       <w:pPr>
@@ -2360,13 +2579,509 @@
           <w:szCs w:val="24"/>
         </w:rPr>
       </w:pPr>
-      <w:r>
-        <w:rPr>
-          <w:color w:val="000000" w:themeColor="text1"/>
-          <w:sz w:val="24"/>
-          <w:szCs w:val="24"/>
-        </w:rPr>
-        <w:t xml:space="preserve">Dokumentom će se služiti svi članovi tima u procesu razvoja projekta radi lakšeg praćenja funkcionalnosti koje treba da se realizuju i pisanja testova za iste. Takodje se može koristiti i pri pisanju uputstva za upotrebu. </w:t>
+      <w:proofErr w:type="spellStart"/>
+      <w:r>
+        <w:rPr>
+          <w:color w:val="000000" w:themeColor="text1"/>
+          <w:sz w:val="24"/>
+          <w:szCs w:val="24"/>
+        </w:rPr>
+        <w:t>Dokumentom</w:t>
+      </w:r>
+      <w:proofErr w:type="spellEnd"/>
+      <w:r>
+        <w:rPr>
+          <w:color w:val="000000" w:themeColor="text1"/>
+          <w:sz w:val="24"/>
+          <w:szCs w:val="24"/>
+        </w:rPr>
+        <w:t xml:space="preserve"> </w:t>
+      </w:r>
+      <w:proofErr w:type="spellStart"/>
+      <w:r>
+        <w:rPr>
+          <w:color w:val="000000" w:themeColor="text1"/>
+          <w:sz w:val="24"/>
+          <w:szCs w:val="24"/>
+        </w:rPr>
+        <w:t>će</w:t>
+      </w:r>
+      <w:proofErr w:type="spellEnd"/>
+      <w:r>
+        <w:rPr>
+          <w:color w:val="000000" w:themeColor="text1"/>
+          <w:sz w:val="24"/>
+          <w:szCs w:val="24"/>
+        </w:rPr>
+        <w:t xml:space="preserve"> se </w:t>
+      </w:r>
+      <w:proofErr w:type="spellStart"/>
+      <w:r>
+        <w:rPr>
+          <w:color w:val="000000" w:themeColor="text1"/>
+          <w:sz w:val="24"/>
+          <w:szCs w:val="24"/>
+        </w:rPr>
+        <w:t>služiti</w:t>
+      </w:r>
+      <w:proofErr w:type="spellEnd"/>
+      <w:r>
+        <w:rPr>
+          <w:color w:val="000000" w:themeColor="text1"/>
+          <w:sz w:val="24"/>
+          <w:szCs w:val="24"/>
+        </w:rPr>
+        <w:t xml:space="preserve"> </w:t>
+      </w:r>
+      <w:proofErr w:type="spellStart"/>
+      <w:r>
+        <w:rPr>
+          <w:color w:val="000000" w:themeColor="text1"/>
+          <w:sz w:val="24"/>
+          <w:szCs w:val="24"/>
+        </w:rPr>
+        <w:t>svi</w:t>
+      </w:r>
+      <w:proofErr w:type="spellEnd"/>
+      <w:r>
+        <w:rPr>
+          <w:color w:val="000000" w:themeColor="text1"/>
+          <w:sz w:val="24"/>
+          <w:szCs w:val="24"/>
+        </w:rPr>
+        <w:t xml:space="preserve"> </w:t>
+      </w:r>
+      <w:proofErr w:type="spellStart"/>
+      <w:r>
+        <w:rPr>
+          <w:color w:val="000000" w:themeColor="text1"/>
+          <w:sz w:val="24"/>
+          <w:szCs w:val="24"/>
+        </w:rPr>
+        <w:t>članovi</w:t>
+      </w:r>
+      <w:proofErr w:type="spellEnd"/>
+      <w:r>
+        <w:rPr>
+          <w:color w:val="000000" w:themeColor="text1"/>
+          <w:sz w:val="24"/>
+          <w:szCs w:val="24"/>
+        </w:rPr>
+        <w:t xml:space="preserve"> </w:t>
+      </w:r>
+      <w:proofErr w:type="spellStart"/>
+      <w:r>
+        <w:rPr>
+          <w:color w:val="000000" w:themeColor="text1"/>
+          <w:sz w:val="24"/>
+          <w:szCs w:val="24"/>
+        </w:rPr>
+        <w:t>tima</w:t>
+      </w:r>
+      <w:proofErr w:type="spellEnd"/>
+      <w:r>
+        <w:rPr>
+          <w:color w:val="000000" w:themeColor="text1"/>
+          <w:sz w:val="24"/>
+          <w:szCs w:val="24"/>
+        </w:rPr>
+        <w:t xml:space="preserve"> u </w:t>
+      </w:r>
+      <w:proofErr w:type="spellStart"/>
+      <w:r>
+        <w:rPr>
+          <w:color w:val="000000" w:themeColor="text1"/>
+          <w:sz w:val="24"/>
+          <w:szCs w:val="24"/>
+        </w:rPr>
+        <w:t>procesu</w:t>
+      </w:r>
+      <w:proofErr w:type="spellEnd"/>
+      <w:r>
+        <w:rPr>
+          <w:color w:val="000000" w:themeColor="text1"/>
+          <w:sz w:val="24"/>
+          <w:szCs w:val="24"/>
+        </w:rPr>
+        <w:t xml:space="preserve"> </w:t>
+      </w:r>
+      <w:proofErr w:type="spellStart"/>
+      <w:r>
+        <w:rPr>
+          <w:color w:val="000000" w:themeColor="text1"/>
+          <w:sz w:val="24"/>
+          <w:szCs w:val="24"/>
+        </w:rPr>
+        <w:t>razvoja</w:t>
+      </w:r>
+      <w:proofErr w:type="spellEnd"/>
+      <w:r>
+        <w:rPr>
+          <w:color w:val="000000" w:themeColor="text1"/>
+          <w:sz w:val="24"/>
+          <w:szCs w:val="24"/>
+        </w:rPr>
+        <w:t xml:space="preserve"> </w:t>
+      </w:r>
+      <w:proofErr w:type="spellStart"/>
+      <w:r>
+        <w:rPr>
+          <w:color w:val="000000" w:themeColor="text1"/>
+          <w:sz w:val="24"/>
+          <w:szCs w:val="24"/>
+        </w:rPr>
+        <w:t>projekta</w:t>
+      </w:r>
+      <w:proofErr w:type="spellEnd"/>
+      <w:r>
+        <w:rPr>
+          <w:color w:val="000000" w:themeColor="text1"/>
+          <w:sz w:val="24"/>
+          <w:szCs w:val="24"/>
+        </w:rPr>
+        <w:t xml:space="preserve"> </w:t>
+      </w:r>
+      <w:proofErr w:type="spellStart"/>
+      <w:r>
+        <w:rPr>
+          <w:color w:val="000000" w:themeColor="text1"/>
+          <w:sz w:val="24"/>
+          <w:szCs w:val="24"/>
+        </w:rPr>
+        <w:t>radi</w:t>
+      </w:r>
+      <w:proofErr w:type="spellEnd"/>
+      <w:r>
+        <w:rPr>
+          <w:color w:val="000000" w:themeColor="text1"/>
+          <w:sz w:val="24"/>
+          <w:szCs w:val="24"/>
+        </w:rPr>
+        <w:t xml:space="preserve"> </w:t>
+      </w:r>
+      <w:proofErr w:type="spellStart"/>
+      <w:r>
+        <w:rPr>
+          <w:color w:val="000000" w:themeColor="text1"/>
+          <w:sz w:val="24"/>
+          <w:szCs w:val="24"/>
+        </w:rPr>
+        <w:t>lakšeg</w:t>
+      </w:r>
+      <w:proofErr w:type="spellEnd"/>
+      <w:r>
+        <w:rPr>
+          <w:color w:val="000000" w:themeColor="text1"/>
+          <w:sz w:val="24"/>
+          <w:szCs w:val="24"/>
+        </w:rPr>
+        <w:t xml:space="preserve"> </w:t>
+      </w:r>
+      <w:proofErr w:type="spellStart"/>
+      <w:r>
+        <w:rPr>
+          <w:color w:val="000000" w:themeColor="text1"/>
+          <w:sz w:val="24"/>
+          <w:szCs w:val="24"/>
+        </w:rPr>
+        <w:t>praćenja</w:t>
+      </w:r>
+      <w:proofErr w:type="spellEnd"/>
+      <w:r>
+        <w:rPr>
+          <w:color w:val="000000" w:themeColor="text1"/>
+          <w:sz w:val="24"/>
+          <w:szCs w:val="24"/>
+        </w:rPr>
+        <w:t xml:space="preserve"> </w:t>
+      </w:r>
+      <w:proofErr w:type="spellStart"/>
+      <w:r>
+        <w:rPr>
+          <w:color w:val="000000" w:themeColor="text1"/>
+          <w:sz w:val="24"/>
+          <w:szCs w:val="24"/>
+        </w:rPr>
+        <w:t>funkcionalnosti</w:t>
+      </w:r>
+      <w:proofErr w:type="spellEnd"/>
+      <w:r>
+        <w:rPr>
+          <w:color w:val="000000" w:themeColor="text1"/>
+          <w:sz w:val="24"/>
+          <w:szCs w:val="24"/>
+        </w:rPr>
+        <w:t xml:space="preserve"> </w:t>
+      </w:r>
+      <w:proofErr w:type="spellStart"/>
+      <w:r>
+        <w:rPr>
+          <w:color w:val="000000" w:themeColor="text1"/>
+          <w:sz w:val="24"/>
+          <w:szCs w:val="24"/>
+        </w:rPr>
+        <w:t>koje</w:t>
+      </w:r>
+      <w:proofErr w:type="spellEnd"/>
+      <w:r>
+        <w:rPr>
+          <w:color w:val="000000" w:themeColor="text1"/>
+          <w:sz w:val="24"/>
+          <w:szCs w:val="24"/>
+        </w:rPr>
+        <w:t xml:space="preserve"> </w:t>
+      </w:r>
+      <w:proofErr w:type="spellStart"/>
+      <w:r>
+        <w:rPr>
+          <w:color w:val="000000" w:themeColor="text1"/>
+          <w:sz w:val="24"/>
+          <w:szCs w:val="24"/>
+        </w:rPr>
+        <w:t>treba</w:t>
+      </w:r>
+      <w:proofErr w:type="spellEnd"/>
+      <w:r>
+        <w:rPr>
+          <w:color w:val="000000" w:themeColor="text1"/>
+          <w:sz w:val="24"/>
+          <w:szCs w:val="24"/>
+        </w:rPr>
+        <w:t xml:space="preserve"> da se </w:t>
+      </w:r>
+      <w:proofErr w:type="spellStart"/>
+      <w:r>
+        <w:rPr>
+          <w:color w:val="000000" w:themeColor="text1"/>
+          <w:sz w:val="24"/>
+          <w:szCs w:val="24"/>
+        </w:rPr>
+        <w:t>realizuju</w:t>
+      </w:r>
+      <w:proofErr w:type="spellEnd"/>
+      <w:r>
+        <w:rPr>
+          <w:color w:val="000000" w:themeColor="text1"/>
+          <w:sz w:val="24"/>
+          <w:szCs w:val="24"/>
+        </w:rPr>
+        <w:t xml:space="preserve"> </w:t>
+      </w:r>
+      <w:proofErr w:type="spellStart"/>
+      <w:r>
+        <w:rPr>
+          <w:color w:val="000000" w:themeColor="text1"/>
+          <w:sz w:val="24"/>
+          <w:szCs w:val="24"/>
+        </w:rPr>
+        <w:t>i</w:t>
+      </w:r>
+      <w:proofErr w:type="spellEnd"/>
+      <w:r>
+        <w:rPr>
+          <w:color w:val="000000" w:themeColor="text1"/>
+          <w:sz w:val="24"/>
+          <w:szCs w:val="24"/>
+        </w:rPr>
+        <w:t xml:space="preserve"> </w:t>
+      </w:r>
+      <w:proofErr w:type="spellStart"/>
+      <w:r>
+        <w:rPr>
+          <w:color w:val="000000" w:themeColor="text1"/>
+          <w:sz w:val="24"/>
+          <w:szCs w:val="24"/>
+        </w:rPr>
+        <w:t>pisanja</w:t>
+      </w:r>
+      <w:proofErr w:type="spellEnd"/>
+      <w:r>
+        <w:rPr>
+          <w:color w:val="000000" w:themeColor="text1"/>
+          <w:sz w:val="24"/>
+          <w:szCs w:val="24"/>
+        </w:rPr>
+        <w:t xml:space="preserve"> </w:t>
+      </w:r>
+      <w:proofErr w:type="spellStart"/>
+      <w:r>
+        <w:rPr>
+          <w:color w:val="000000" w:themeColor="text1"/>
+          <w:sz w:val="24"/>
+          <w:szCs w:val="24"/>
+        </w:rPr>
+        <w:t>testova</w:t>
+      </w:r>
+      <w:proofErr w:type="spellEnd"/>
+      <w:r>
+        <w:rPr>
+          <w:color w:val="000000" w:themeColor="text1"/>
+          <w:sz w:val="24"/>
+          <w:szCs w:val="24"/>
+        </w:rPr>
+        <w:t xml:space="preserve"> za </w:t>
+      </w:r>
+      <w:proofErr w:type="spellStart"/>
+      <w:r>
+        <w:rPr>
+          <w:color w:val="000000" w:themeColor="text1"/>
+          <w:sz w:val="24"/>
+          <w:szCs w:val="24"/>
+        </w:rPr>
+        <w:t>iste</w:t>
+      </w:r>
+      <w:proofErr w:type="spellEnd"/>
+      <w:r>
+        <w:rPr>
+          <w:color w:val="000000" w:themeColor="text1"/>
+          <w:sz w:val="24"/>
+          <w:szCs w:val="24"/>
+        </w:rPr>
+        <w:t xml:space="preserve">. </w:t>
+      </w:r>
+      <w:proofErr w:type="spellStart"/>
+      <w:r>
+        <w:rPr>
+          <w:color w:val="000000" w:themeColor="text1"/>
+          <w:sz w:val="24"/>
+          <w:szCs w:val="24"/>
+        </w:rPr>
+        <w:t>Takodje</w:t>
+      </w:r>
+      <w:proofErr w:type="spellEnd"/>
+      <w:r>
+        <w:rPr>
+          <w:color w:val="000000" w:themeColor="text1"/>
+          <w:sz w:val="24"/>
+          <w:szCs w:val="24"/>
+        </w:rPr>
+        <w:t xml:space="preserve"> se </w:t>
+      </w:r>
+      <w:proofErr w:type="spellStart"/>
+      <w:r>
+        <w:rPr>
+          <w:color w:val="000000" w:themeColor="text1"/>
+          <w:sz w:val="24"/>
+          <w:szCs w:val="24"/>
+        </w:rPr>
+        <w:t>može</w:t>
+      </w:r>
+      <w:proofErr w:type="spellEnd"/>
+      <w:r>
+        <w:rPr>
+          <w:color w:val="000000" w:themeColor="text1"/>
+          <w:sz w:val="24"/>
+          <w:szCs w:val="24"/>
+        </w:rPr>
+        <w:t xml:space="preserve"> </w:t>
+      </w:r>
+      <w:proofErr w:type="spellStart"/>
+      <w:r>
+        <w:rPr>
+          <w:color w:val="000000" w:themeColor="text1"/>
+          <w:sz w:val="24"/>
+          <w:szCs w:val="24"/>
+        </w:rPr>
+        <w:t>koristiti</w:t>
+      </w:r>
+      <w:proofErr w:type="spellEnd"/>
+      <w:r>
+        <w:rPr>
+          <w:color w:val="000000" w:themeColor="text1"/>
+          <w:sz w:val="24"/>
+          <w:szCs w:val="24"/>
+        </w:rPr>
+        <w:t xml:space="preserve"> </w:t>
+      </w:r>
+      <w:proofErr w:type="spellStart"/>
+      <w:r>
+        <w:rPr>
+          <w:color w:val="000000" w:themeColor="text1"/>
+          <w:sz w:val="24"/>
+          <w:szCs w:val="24"/>
+        </w:rPr>
+        <w:t>i</w:t>
+      </w:r>
+      <w:proofErr w:type="spellEnd"/>
+      <w:r>
+        <w:rPr>
+          <w:color w:val="000000" w:themeColor="text1"/>
+          <w:sz w:val="24"/>
+          <w:szCs w:val="24"/>
+        </w:rPr>
+        <w:t xml:space="preserve"> </w:t>
+      </w:r>
+      <w:proofErr w:type="spellStart"/>
+      <w:r>
+        <w:rPr>
+          <w:color w:val="000000" w:themeColor="text1"/>
+          <w:sz w:val="24"/>
+          <w:szCs w:val="24"/>
+        </w:rPr>
+        <w:t>pri</w:t>
+      </w:r>
+      <w:proofErr w:type="spellEnd"/>
+      <w:r>
+        <w:rPr>
+          <w:color w:val="000000" w:themeColor="text1"/>
+          <w:sz w:val="24"/>
+          <w:szCs w:val="24"/>
+        </w:rPr>
+        <w:t xml:space="preserve"> </w:t>
+      </w:r>
+      <w:proofErr w:type="spellStart"/>
+      <w:r>
+        <w:rPr>
+          <w:color w:val="000000" w:themeColor="text1"/>
+          <w:sz w:val="24"/>
+          <w:szCs w:val="24"/>
+        </w:rPr>
+        <w:t>pisanju</w:t>
+      </w:r>
+      <w:proofErr w:type="spellEnd"/>
+      <w:r>
+        <w:rPr>
+          <w:color w:val="000000" w:themeColor="text1"/>
+          <w:sz w:val="24"/>
+          <w:szCs w:val="24"/>
+        </w:rPr>
+        <w:t xml:space="preserve"> </w:t>
+      </w:r>
+      <w:proofErr w:type="spellStart"/>
+      <w:r>
+        <w:rPr>
+          <w:color w:val="000000" w:themeColor="text1"/>
+          <w:sz w:val="24"/>
+          <w:szCs w:val="24"/>
+        </w:rPr>
+        <w:t>uputstva</w:t>
+      </w:r>
+      <w:proofErr w:type="spellEnd"/>
+      <w:r>
+        <w:rPr>
+          <w:color w:val="000000" w:themeColor="text1"/>
+          <w:sz w:val="24"/>
+          <w:szCs w:val="24"/>
+        </w:rPr>
+        <w:t xml:space="preserve"> za </w:t>
+      </w:r>
+      <w:proofErr w:type="spellStart"/>
+      <w:r>
+        <w:rPr>
+          <w:color w:val="000000" w:themeColor="text1"/>
+          <w:sz w:val="24"/>
+          <w:szCs w:val="24"/>
+        </w:rPr>
+        <w:t>upotrebu</w:t>
+      </w:r>
+      <w:proofErr w:type="spellEnd"/>
+      <w:r>
+        <w:rPr>
+          <w:color w:val="000000" w:themeColor="text1"/>
+          <w:sz w:val="24"/>
+          <w:szCs w:val="24"/>
+        </w:rPr>
+        <w:t xml:space="preserve">. </w:t>
       </w:r>
     </w:p>
     <w:p>
@@ -2391,10 +3106,20 @@
         <w:ind w:hanging="983"/>
       </w:pPr>
       <w:bookmarkStart w:id="4" w:name="_Toc98534445"/>
-      <w:r>
-        <w:t>Otvorena pitanja</w:t>
+      <w:proofErr w:type="spellStart"/>
+      <w:r>
+        <w:t>Otvorena</w:t>
+      </w:r>
+      <w:proofErr w:type="spellEnd"/>
+      <w:r>
+        <w:t xml:space="preserve"> </w:t>
+      </w:r>
+      <w:proofErr w:type="spellStart"/>
+      <w:r>
+        <w:t>pitanja</w:t>
       </w:r>
       <w:bookmarkEnd w:id="4"/>
+      <w:proofErr w:type="spellEnd"/>
     </w:p>
     <w:p>
       <w:pPr>
@@ -2450,12 +3175,28 @@
                 <w:b/>
               </w:rPr>
             </w:pPr>
+            <w:proofErr w:type="spellStart"/>
             <w:r>
               <w:rPr>
                 <w:b/>
               </w:rPr>
-              <w:t>Redni broj</w:t>
+              <w:t>Redni</w:t>
             </w:r>
+            <w:proofErr w:type="spellEnd"/>
+            <w:r>
+              <w:rPr>
+                <w:b/>
+              </w:rPr>
+              <w:t xml:space="preserve"> </w:t>
+            </w:r>
+            <w:proofErr w:type="spellStart"/>
+            <w:r>
+              <w:rPr>
+                <w:b/>
+              </w:rPr>
+              <w:t>broj</w:t>
+            </w:r>
+            <w:proofErr w:type="spellEnd"/>
           </w:p>
         </w:tc>
         <w:tc>
@@ -2474,12 +3215,28 @@
                 <w:b/>
               </w:rPr>
             </w:pPr>
+            <w:proofErr w:type="spellStart"/>
             <w:r>
               <w:rPr>
                 <w:b/>
               </w:rPr>
-              <w:t>Opis problema</w:t>
+              <w:t>Opis</w:t>
             </w:r>
+            <w:proofErr w:type="spellEnd"/>
+            <w:r>
+              <w:rPr>
+                <w:b/>
+              </w:rPr>
+              <w:t xml:space="preserve"> </w:t>
+            </w:r>
+            <w:proofErr w:type="spellStart"/>
+            <w:r>
+              <w:rPr>
+                <w:b/>
+              </w:rPr>
+              <w:t>problema</w:t>
+            </w:r>
+            <w:proofErr w:type="spellEnd"/>
           </w:p>
         </w:tc>
         <w:tc>
@@ -2739,16 +3496,44 @@
       <w:r>
         <w:t xml:space="preserve">Scenario </w:t>
       </w:r>
-      <w:r>
-        <w:t xml:space="preserve">brisanja iz </w:t>
-      </w:r>
-      <w:r>
-        <w:t>liste sačuvanih</w:t>
-      </w:r>
-      <w:r>
-        <w:t xml:space="preserve"> koktela</w:t>
+      <w:proofErr w:type="spellStart"/>
+      <w:r>
+        <w:t>brisanja</w:t>
+      </w:r>
+      <w:proofErr w:type="spellEnd"/>
+      <w:r>
+        <w:t xml:space="preserve"> </w:t>
+      </w:r>
+      <w:proofErr w:type="spellStart"/>
+      <w:r>
+        <w:t>iz</w:t>
+      </w:r>
+      <w:proofErr w:type="spellEnd"/>
+      <w:r>
+        <w:t xml:space="preserve"> </w:t>
+      </w:r>
+      <w:proofErr w:type="spellStart"/>
+      <w:r>
+        <w:t>liste</w:t>
+      </w:r>
+      <w:proofErr w:type="spellEnd"/>
+      <w:r>
+        <w:t xml:space="preserve"> </w:t>
+      </w:r>
+      <w:proofErr w:type="spellStart"/>
+      <w:r>
+        <w:t>sačuvanih</w:t>
+      </w:r>
+      <w:proofErr w:type="spellEnd"/>
+      <w:r>
+        <w:t xml:space="preserve"> </w:t>
+      </w:r>
+      <w:proofErr w:type="spellStart"/>
+      <w:r>
+        <w:t>koktela</w:t>
       </w:r>
       <w:bookmarkEnd w:id="6"/>
+      <w:proofErr w:type="spellEnd"/>
     </w:p>
     <w:p>
       <w:pPr>
@@ -2776,10 +3561,20 @@
         <w:ind w:hanging="983"/>
       </w:pPr>
       <w:bookmarkStart w:id="7" w:name="_Toc98534447"/>
-      <w:r>
-        <w:t>Kratak opis</w:t>
+      <w:proofErr w:type="spellStart"/>
+      <w:r>
+        <w:t>Kratak</w:t>
+      </w:r>
+      <w:proofErr w:type="spellEnd"/>
+      <w:r>
+        <w:t xml:space="preserve"> </w:t>
+      </w:r>
+      <w:proofErr w:type="spellStart"/>
+      <w:r>
+        <w:t>opis</w:t>
       </w:r>
       <w:bookmarkEnd w:id="7"/>
+      <w:proofErr w:type="spellEnd"/>
     </w:p>
     <w:p>
       <w:pPr>
@@ -2801,21 +3596,84 @@
           <w:szCs w:val="24"/>
         </w:rPr>
       </w:pPr>
-      <w:r>
-        <w:rPr>
-          <w:color w:val="000000" w:themeColor="text1"/>
-          <w:sz w:val="24"/>
-          <w:szCs w:val="24"/>
-        </w:rPr>
-        <w:t xml:space="preserve">Registrovani korisnci </w:t>
-      </w:r>
-      <w:r>
-        <w:rPr>
-          <w:color w:val="000000" w:themeColor="text1"/>
-          <w:sz w:val="24"/>
-          <w:szCs w:val="24"/>
-        </w:rPr>
-        <w:t>imaju mogu</w:t>
+      <w:proofErr w:type="spellStart"/>
+      <w:r>
+        <w:rPr>
+          <w:color w:val="000000" w:themeColor="text1"/>
+          <w:sz w:val="24"/>
+          <w:szCs w:val="24"/>
+        </w:rPr>
+        <w:t>Ulogovani</w:t>
+      </w:r>
+      <w:proofErr w:type="spellEnd"/>
+      <w:r>
+        <w:rPr>
+          <w:color w:val="000000" w:themeColor="text1"/>
+          <w:sz w:val="24"/>
+          <w:szCs w:val="24"/>
+        </w:rPr>
+        <w:t xml:space="preserve"> </w:t>
+      </w:r>
+      <w:proofErr w:type="spellStart"/>
+      <w:r>
+        <w:rPr>
+          <w:color w:val="000000" w:themeColor="text1"/>
+          <w:sz w:val="24"/>
+          <w:szCs w:val="24"/>
+        </w:rPr>
+        <w:t>korisn</w:t>
+      </w:r>
+      <w:r>
+        <w:rPr>
+          <w:color w:val="000000" w:themeColor="text1"/>
+          <w:sz w:val="24"/>
+          <w:szCs w:val="24"/>
+        </w:rPr>
+        <w:t>i</w:t>
+      </w:r>
+      <w:r>
+        <w:rPr>
+          <w:color w:val="000000" w:themeColor="text1"/>
+          <w:sz w:val="24"/>
+          <w:szCs w:val="24"/>
+        </w:rPr>
+        <w:t>ci</w:t>
+      </w:r>
+      <w:proofErr w:type="spellEnd"/>
+      <w:r>
+        <w:rPr>
+          <w:color w:val="000000" w:themeColor="text1"/>
+          <w:sz w:val="24"/>
+          <w:szCs w:val="24"/>
+        </w:rPr>
+        <w:t xml:space="preserve"> </w:t>
+      </w:r>
+      <w:proofErr w:type="spellStart"/>
+      <w:r>
+        <w:rPr>
+          <w:color w:val="000000" w:themeColor="text1"/>
+          <w:sz w:val="24"/>
+          <w:szCs w:val="24"/>
+        </w:rPr>
+        <w:t>imaju</w:t>
+      </w:r>
+      <w:proofErr w:type="spellEnd"/>
+      <w:r>
+        <w:rPr>
+          <w:color w:val="000000" w:themeColor="text1"/>
+          <w:sz w:val="24"/>
+          <w:szCs w:val="24"/>
+        </w:rPr>
+        <w:t xml:space="preserve"> </w:t>
+      </w:r>
+      <w:proofErr w:type="spellStart"/>
+      <w:r>
+        <w:rPr>
+          <w:color w:val="000000" w:themeColor="text1"/>
+          <w:sz w:val="24"/>
+          <w:szCs w:val="24"/>
+        </w:rPr>
+        <w:t>mogu</w:t>
       </w:r>
       <w:r>
         <w:rPr>
@@ -2831,7 +3689,16 @@
           <w:sz w:val="24"/>
           <w:szCs w:val="24"/>
         </w:rPr>
-        <w:t xml:space="preserve">nost </w:t>
+        <w:t>nost</w:t>
+      </w:r>
+      <w:proofErr w:type="spellEnd"/>
+      <w:r>
+        <w:rPr>
+          <w:color w:val="000000" w:themeColor="text1"/>
+          <w:sz w:val="24"/>
+          <w:szCs w:val="24"/>
+        </w:rPr>
+        <w:t xml:space="preserve"> </w:t>
       </w:r>
       <w:r>
         <w:rPr>
@@ -2847,8 +3714,108 @@
           <w:sz w:val="24"/>
           <w:szCs w:val="24"/>
         </w:rPr>
-        <w:t xml:space="preserve"> obrišu koktel iz liste sačuvanih koktela</w:t>
-      </w:r>
+        <w:t xml:space="preserve"> </w:t>
+      </w:r>
+      <w:proofErr w:type="spellStart"/>
+      <w:r>
+        <w:rPr>
+          <w:color w:val="000000" w:themeColor="text1"/>
+          <w:sz w:val="24"/>
+          <w:szCs w:val="24"/>
+        </w:rPr>
+        <w:t>obrišu</w:t>
+      </w:r>
+      <w:proofErr w:type="spellEnd"/>
+      <w:r>
+        <w:rPr>
+          <w:color w:val="000000" w:themeColor="text1"/>
+          <w:sz w:val="24"/>
+          <w:szCs w:val="24"/>
+        </w:rPr>
+        <w:t xml:space="preserve"> </w:t>
+      </w:r>
+      <w:proofErr w:type="spellStart"/>
+      <w:r>
+        <w:rPr>
+          <w:color w:val="000000" w:themeColor="text1"/>
+          <w:sz w:val="24"/>
+          <w:szCs w:val="24"/>
+        </w:rPr>
+        <w:t>koktel</w:t>
+      </w:r>
+      <w:proofErr w:type="spellEnd"/>
+      <w:r>
+        <w:rPr>
+          <w:color w:val="000000" w:themeColor="text1"/>
+          <w:sz w:val="24"/>
+          <w:szCs w:val="24"/>
+        </w:rPr>
+        <w:t xml:space="preserve"> </w:t>
+      </w:r>
+      <w:proofErr w:type="spellStart"/>
+      <w:r>
+        <w:rPr>
+          <w:color w:val="000000" w:themeColor="text1"/>
+          <w:sz w:val="24"/>
+          <w:szCs w:val="24"/>
+        </w:rPr>
+        <w:t>iz</w:t>
+      </w:r>
+      <w:proofErr w:type="spellEnd"/>
+      <w:r>
+        <w:rPr>
+          <w:color w:val="000000" w:themeColor="text1"/>
+          <w:sz w:val="24"/>
+          <w:szCs w:val="24"/>
+        </w:rPr>
+        <w:t xml:space="preserve"> </w:t>
+      </w:r>
+      <w:proofErr w:type="spellStart"/>
+      <w:r>
+        <w:rPr>
+          <w:color w:val="000000" w:themeColor="text1"/>
+          <w:sz w:val="24"/>
+          <w:szCs w:val="24"/>
+        </w:rPr>
+        <w:t>liste</w:t>
+      </w:r>
+      <w:proofErr w:type="spellEnd"/>
+      <w:r>
+        <w:rPr>
+          <w:color w:val="000000" w:themeColor="text1"/>
+          <w:sz w:val="24"/>
+          <w:szCs w:val="24"/>
+        </w:rPr>
+        <w:t xml:space="preserve"> </w:t>
+      </w:r>
+      <w:proofErr w:type="spellStart"/>
+      <w:r>
+        <w:rPr>
+          <w:color w:val="000000" w:themeColor="text1"/>
+          <w:sz w:val="24"/>
+          <w:szCs w:val="24"/>
+        </w:rPr>
+        <w:t>sačuvanih</w:t>
+      </w:r>
+      <w:proofErr w:type="spellEnd"/>
+      <w:r>
+        <w:rPr>
+          <w:color w:val="000000" w:themeColor="text1"/>
+          <w:sz w:val="24"/>
+          <w:szCs w:val="24"/>
+        </w:rPr>
+        <w:t xml:space="preserve"> </w:t>
+      </w:r>
+      <w:proofErr w:type="spellStart"/>
+      <w:r>
+        <w:rPr>
+          <w:color w:val="000000" w:themeColor="text1"/>
+          <w:sz w:val="24"/>
+          <w:szCs w:val="24"/>
+        </w:rPr>
+        <w:t>koktela</w:t>
+      </w:r>
+      <w:proofErr w:type="spellEnd"/>
       <w:r>
         <w:rPr>
           <w:color w:val="000000" w:themeColor="text1"/>
@@ -2893,9 +3860,14 @@
       </w:pPr>
       <w:bookmarkStart w:id="8" w:name="_Toc98534448"/>
       <w:r>
-        <w:t>Tok dogadjaja</w:t>
+        <w:t xml:space="preserve">Tok </w:t>
+      </w:r>
+      <w:proofErr w:type="spellStart"/>
+      <w:r>
+        <w:t>dogadjaja</w:t>
       </w:r>
       <w:bookmarkEnd w:id="8"/>
+      <w:proofErr w:type="spellEnd"/>
     </w:p>
     <w:p>
       <w:pPr>
@@ -2935,9 +3907,9 @@
           <w:sz w:val="28"/>
           <w:szCs w:val="28"/>
         </w:rPr>
-        <w:t xml:space="preserve">2.2.1 Korisnik </w:t>
-      </w:r>
-      <w:bookmarkEnd w:id="9"/>
+        <w:t xml:space="preserve">2.2.1 </w:t>
+      </w:r>
+      <w:proofErr w:type="spellStart"/>
       <w:r>
         <w:rPr>
           <w:b w:val="0"/>
@@ -2945,8 +3917,130 @@
           <w:sz w:val="28"/>
           <w:szCs w:val="28"/>
         </w:rPr>
-        <w:t>briše koktel iz liste sačuvanih koktela</w:t>
-      </w:r>
+        <w:t>Korisnik</w:t>
+      </w:r>
+      <w:proofErr w:type="spellEnd"/>
+      <w:r>
+        <w:rPr>
+          <w:b w:val="0"/>
+          <w:bCs w:val="0"/>
+          <w:sz w:val="28"/>
+          <w:szCs w:val="28"/>
+        </w:rPr>
+        <w:t xml:space="preserve"> </w:t>
+      </w:r>
+      <w:bookmarkEnd w:id="9"/>
+      <w:proofErr w:type="spellStart"/>
+      <w:r>
+        <w:rPr>
+          <w:b w:val="0"/>
+          <w:bCs w:val="0"/>
+          <w:sz w:val="28"/>
+          <w:szCs w:val="28"/>
+        </w:rPr>
+        <w:t>briše</w:t>
+      </w:r>
+      <w:proofErr w:type="spellEnd"/>
+      <w:r>
+        <w:rPr>
+          <w:b w:val="0"/>
+          <w:bCs w:val="0"/>
+          <w:sz w:val="28"/>
+          <w:szCs w:val="28"/>
+        </w:rPr>
+        <w:t xml:space="preserve"> </w:t>
+      </w:r>
+      <w:proofErr w:type="spellStart"/>
+      <w:r>
+        <w:rPr>
+          <w:b w:val="0"/>
+          <w:bCs w:val="0"/>
+          <w:sz w:val="28"/>
+          <w:szCs w:val="28"/>
+        </w:rPr>
+        <w:t>koktel</w:t>
+      </w:r>
+      <w:proofErr w:type="spellEnd"/>
+      <w:r>
+        <w:rPr>
+          <w:b w:val="0"/>
+          <w:bCs w:val="0"/>
+          <w:sz w:val="28"/>
+          <w:szCs w:val="28"/>
+        </w:rPr>
+        <w:t xml:space="preserve"> </w:t>
+      </w:r>
+      <w:proofErr w:type="spellStart"/>
+      <w:r>
+        <w:rPr>
+          <w:b w:val="0"/>
+          <w:bCs w:val="0"/>
+          <w:sz w:val="28"/>
+          <w:szCs w:val="28"/>
+        </w:rPr>
+        <w:t>iz</w:t>
+      </w:r>
+      <w:proofErr w:type="spellEnd"/>
+      <w:r>
+        <w:rPr>
+          <w:b w:val="0"/>
+          <w:bCs w:val="0"/>
+          <w:sz w:val="28"/>
+          <w:szCs w:val="28"/>
+        </w:rPr>
+        <w:t xml:space="preserve"> </w:t>
+      </w:r>
+      <w:proofErr w:type="spellStart"/>
+      <w:r>
+        <w:rPr>
+          <w:b w:val="0"/>
+          <w:bCs w:val="0"/>
+          <w:sz w:val="28"/>
+          <w:szCs w:val="28"/>
+        </w:rPr>
+        <w:t>liste</w:t>
+      </w:r>
+      <w:proofErr w:type="spellEnd"/>
+      <w:r>
+        <w:rPr>
+          <w:b w:val="0"/>
+          <w:bCs w:val="0"/>
+          <w:sz w:val="28"/>
+          <w:szCs w:val="28"/>
+        </w:rPr>
+        <w:t xml:space="preserve"> </w:t>
+      </w:r>
+      <w:proofErr w:type="spellStart"/>
+      <w:r>
+        <w:rPr>
+          <w:b w:val="0"/>
+          <w:bCs w:val="0"/>
+          <w:sz w:val="28"/>
+          <w:szCs w:val="28"/>
+        </w:rPr>
+        <w:t>sačuvanih</w:t>
+      </w:r>
+      <w:proofErr w:type="spellEnd"/>
+      <w:r>
+        <w:rPr>
+          <w:b w:val="0"/>
+          <w:bCs w:val="0"/>
+          <w:sz w:val="28"/>
+          <w:szCs w:val="28"/>
+        </w:rPr>
+        <w:t xml:space="preserve"> </w:t>
+      </w:r>
+      <w:proofErr w:type="spellStart"/>
+      <w:r>
+        <w:rPr>
+          <w:b w:val="0"/>
+          <w:bCs w:val="0"/>
+          <w:sz w:val="28"/>
+          <w:szCs w:val="28"/>
+        </w:rPr>
+        <w:t>koktela</w:t>
+      </w:r>
+      <w:proofErr w:type="spellEnd"/>
     </w:p>
     <w:p>
       <w:pPr>
@@ -3025,25 +4119,76 @@
           <w:sz w:val="24"/>
           <w:szCs w:val="24"/>
         </w:rPr>
-        <w:t xml:space="preserve"> pritiska</w:t>
-      </w:r>
-      <w:r>
-        <w:rPr>
-          <w:b w:val="0"/>
-          <w:bCs w:val="0"/>
-          <w:sz w:val="24"/>
-          <w:szCs w:val="24"/>
-        </w:rPr>
-        <w:t xml:space="preserve"> </w:t>
-      </w:r>
-      <w:r>
-        <w:rPr>
-          <w:b w:val="0"/>
-          <w:bCs w:val="0"/>
-          <w:sz w:val="24"/>
-          <w:szCs w:val="24"/>
-        </w:rPr>
-        <w:t>deo navigacionog bara pod nazivom “Saved”</w:t>
+        <w:t xml:space="preserve"> </w:t>
+      </w:r>
+      <w:proofErr w:type="spellStart"/>
+      <w:r>
+        <w:rPr>
+          <w:b w:val="0"/>
+          <w:bCs w:val="0"/>
+          <w:sz w:val="24"/>
+          <w:szCs w:val="24"/>
+        </w:rPr>
+        <w:t>pritiska</w:t>
+      </w:r>
+      <w:proofErr w:type="spellEnd"/>
+      <w:r>
+        <w:rPr>
+          <w:b w:val="0"/>
+          <w:bCs w:val="0"/>
+          <w:sz w:val="24"/>
+          <w:szCs w:val="24"/>
+        </w:rPr>
+        <w:t xml:space="preserve"> </w:t>
+      </w:r>
+      <w:r>
+        <w:rPr>
+          <w:b w:val="0"/>
+          <w:bCs w:val="0"/>
+          <w:sz w:val="24"/>
+          <w:szCs w:val="24"/>
+        </w:rPr>
+        <w:t xml:space="preserve">deo </w:t>
+      </w:r>
+      <w:proofErr w:type="spellStart"/>
+      <w:r>
+        <w:rPr>
+          <w:b w:val="0"/>
+          <w:bCs w:val="0"/>
+          <w:sz w:val="24"/>
+          <w:szCs w:val="24"/>
+        </w:rPr>
+        <w:t>navigacionog</w:t>
+      </w:r>
+      <w:proofErr w:type="spellEnd"/>
+      <w:r>
+        <w:rPr>
+          <w:b w:val="0"/>
+          <w:bCs w:val="0"/>
+          <w:sz w:val="24"/>
+          <w:szCs w:val="24"/>
+        </w:rPr>
+        <w:t xml:space="preserve"> bara pod </w:t>
+      </w:r>
+      <w:proofErr w:type="spellStart"/>
+      <w:r>
+        <w:rPr>
+          <w:b w:val="0"/>
+          <w:bCs w:val="0"/>
+          <w:sz w:val="24"/>
+          <w:szCs w:val="24"/>
+        </w:rPr>
+        <w:t>nazivom</w:t>
+      </w:r>
+      <w:proofErr w:type="spellEnd"/>
+      <w:r>
+        <w:rPr>
+          <w:b w:val="0"/>
+          <w:bCs w:val="0"/>
+          <w:sz w:val="24"/>
+          <w:szCs w:val="24"/>
+        </w:rPr>
+        <w:t xml:space="preserve"> “Saved”</w:t>
       </w:r>
       <w:bookmarkEnd w:id="10"/>
       <w:r>
@@ -3124,16 +4269,217 @@
           <w:sz w:val="24"/>
           <w:szCs w:val="24"/>
         </w:rPr>
-        <w:t xml:space="preserve"> Otvara se stranica na kojoj se nalaze </w:t>
-      </w:r>
-      <w:r>
-        <w:rPr>
-          <w:b w:val="0"/>
-          <w:bCs w:val="0"/>
-          <w:sz w:val="24"/>
-          <w:szCs w:val="24"/>
-        </w:rPr>
-        <w:t>izlistani kokteli koje je korisnik prethodno sa</w:t>
+        <w:t xml:space="preserve"> </w:t>
+      </w:r>
+      <w:proofErr w:type="spellStart"/>
+      <w:r>
+        <w:rPr>
+          <w:b w:val="0"/>
+          <w:bCs w:val="0"/>
+          <w:sz w:val="24"/>
+          <w:szCs w:val="24"/>
+        </w:rPr>
+        <w:t>Otvara</w:t>
+      </w:r>
+      <w:proofErr w:type="spellEnd"/>
+      <w:r>
+        <w:rPr>
+          <w:b w:val="0"/>
+          <w:bCs w:val="0"/>
+          <w:sz w:val="24"/>
+          <w:szCs w:val="24"/>
+        </w:rPr>
+        <w:t xml:space="preserve"> se </w:t>
+      </w:r>
+      <w:proofErr w:type="spellStart"/>
+      <w:r>
+        <w:rPr>
+          <w:b w:val="0"/>
+          <w:bCs w:val="0"/>
+          <w:sz w:val="24"/>
+          <w:szCs w:val="24"/>
+        </w:rPr>
+        <w:t>stranica</w:t>
+      </w:r>
+      <w:proofErr w:type="spellEnd"/>
+      <w:r>
+        <w:rPr>
+          <w:b w:val="0"/>
+          <w:bCs w:val="0"/>
+          <w:sz w:val="24"/>
+          <w:szCs w:val="24"/>
+        </w:rPr>
+        <w:t xml:space="preserve"> </w:t>
+      </w:r>
+      <w:proofErr w:type="spellStart"/>
+      <w:r>
+        <w:rPr>
+          <w:b w:val="0"/>
+          <w:bCs w:val="0"/>
+          <w:sz w:val="24"/>
+          <w:szCs w:val="24"/>
+        </w:rPr>
+        <w:t>na</w:t>
+      </w:r>
+      <w:proofErr w:type="spellEnd"/>
+      <w:r>
+        <w:rPr>
+          <w:b w:val="0"/>
+          <w:bCs w:val="0"/>
+          <w:sz w:val="24"/>
+          <w:szCs w:val="24"/>
+        </w:rPr>
+        <w:t xml:space="preserve"> </w:t>
+      </w:r>
+      <w:proofErr w:type="spellStart"/>
+      <w:r>
+        <w:rPr>
+          <w:b w:val="0"/>
+          <w:bCs w:val="0"/>
+          <w:sz w:val="24"/>
+          <w:szCs w:val="24"/>
+        </w:rPr>
+        <w:t>kojoj</w:t>
+      </w:r>
+      <w:proofErr w:type="spellEnd"/>
+      <w:r>
+        <w:rPr>
+          <w:b w:val="0"/>
+          <w:bCs w:val="0"/>
+          <w:sz w:val="24"/>
+          <w:szCs w:val="24"/>
+        </w:rPr>
+        <w:t xml:space="preserve"> se </w:t>
+      </w:r>
+      <w:proofErr w:type="spellStart"/>
+      <w:r>
+        <w:rPr>
+          <w:b w:val="0"/>
+          <w:bCs w:val="0"/>
+          <w:sz w:val="24"/>
+          <w:szCs w:val="24"/>
+        </w:rPr>
+        <w:t>nalaze</w:t>
+      </w:r>
+      <w:proofErr w:type="spellEnd"/>
+      <w:r>
+        <w:rPr>
+          <w:b w:val="0"/>
+          <w:bCs w:val="0"/>
+          <w:sz w:val="24"/>
+          <w:szCs w:val="24"/>
+        </w:rPr>
+        <w:t xml:space="preserve"> </w:t>
+      </w:r>
+      <w:proofErr w:type="spellStart"/>
+      <w:r>
+        <w:rPr>
+          <w:b w:val="0"/>
+          <w:bCs w:val="0"/>
+          <w:sz w:val="24"/>
+          <w:szCs w:val="24"/>
+        </w:rPr>
+        <w:t>izlistani</w:t>
+      </w:r>
+      <w:proofErr w:type="spellEnd"/>
+      <w:r>
+        <w:rPr>
+          <w:b w:val="0"/>
+          <w:bCs w:val="0"/>
+          <w:sz w:val="24"/>
+          <w:szCs w:val="24"/>
+        </w:rPr>
+        <w:t xml:space="preserve"> </w:t>
+      </w:r>
+      <w:proofErr w:type="spellStart"/>
+      <w:r>
+        <w:rPr>
+          <w:b w:val="0"/>
+          <w:bCs w:val="0"/>
+          <w:sz w:val="24"/>
+          <w:szCs w:val="24"/>
+        </w:rPr>
+        <w:t>kokteli</w:t>
+      </w:r>
+      <w:proofErr w:type="spellEnd"/>
+      <w:r>
+        <w:rPr>
+          <w:b w:val="0"/>
+          <w:bCs w:val="0"/>
+          <w:sz w:val="24"/>
+          <w:szCs w:val="24"/>
+        </w:rPr>
+        <w:t xml:space="preserve"> </w:t>
+      </w:r>
+      <w:proofErr w:type="spellStart"/>
+      <w:r>
+        <w:rPr>
+          <w:b w:val="0"/>
+          <w:bCs w:val="0"/>
+          <w:sz w:val="24"/>
+          <w:szCs w:val="24"/>
+        </w:rPr>
+        <w:t>koje</w:t>
+      </w:r>
+      <w:proofErr w:type="spellEnd"/>
+      <w:r>
+        <w:rPr>
+          <w:b w:val="0"/>
+          <w:bCs w:val="0"/>
+          <w:sz w:val="24"/>
+          <w:szCs w:val="24"/>
+        </w:rPr>
+        <w:t xml:space="preserve"> je </w:t>
+      </w:r>
+      <w:proofErr w:type="spellStart"/>
+      <w:r>
+        <w:rPr>
+          <w:b w:val="0"/>
+          <w:bCs w:val="0"/>
+          <w:sz w:val="24"/>
+          <w:szCs w:val="24"/>
+        </w:rPr>
+        <w:t>korisnik</w:t>
+      </w:r>
+      <w:proofErr w:type="spellEnd"/>
+      <w:r>
+        <w:rPr>
+          <w:b w:val="0"/>
+          <w:bCs w:val="0"/>
+          <w:sz w:val="24"/>
+          <w:szCs w:val="24"/>
+        </w:rPr>
+        <w:t xml:space="preserve"> </w:t>
+      </w:r>
+      <w:proofErr w:type="spellStart"/>
+      <w:r>
+        <w:rPr>
+          <w:b w:val="0"/>
+          <w:bCs w:val="0"/>
+          <w:sz w:val="24"/>
+          <w:szCs w:val="24"/>
+        </w:rPr>
+        <w:t>prethodno</w:t>
+      </w:r>
+      <w:proofErr w:type="spellEnd"/>
+      <w:r>
+        <w:rPr>
+          <w:b w:val="0"/>
+          <w:bCs w:val="0"/>
+          <w:sz w:val="24"/>
+          <w:szCs w:val="24"/>
+        </w:rPr>
+        <w:t xml:space="preserve"> </w:t>
+      </w:r>
+      <w:proofErr w:type="spellStart"/>
+      <w:r>
+        <w:rPr>
+          <w:b w:val="0"/>
+          <w:bCs w:val="0"/>
+          <w:sz w:val="24"/>
+          <w:szCs w:val="24"/>
+        </w:rPr>
+        <w:t>sa</w:t>
       </w:r>
       <w:r>
         <w:rPr>
@@ -3151,7 +4497,17 @@
           <w:sz w:val="24"/>
           <w:szCs w:val="24"/>
         </w:rPr>
-        <w:t>uvao.</w:t>
+        <w:t>uvao</w:t>
+      </w:r>
+      <w:proofErr w:type="spellEnd"/>
+      <w:r>
+        <w:rPr>
+          <w:b w:val="0"/>
+          <w:bCs w:val="0"/>
+          <w:sz w:val="24"/>
+          <w:szCs w:val="24"/>
+        </w:rPr>
+        <w:t>.</w:t>
       </w:r>
     </w:p>
     <w:p>
@@ -3192,17 +4548,69 @@
           <w:sz w:val="24"/>
           <w:szCs w:val="24"/>
         </w:rPr>
-        <w:t xml:space="preserve">3. Korisnik pritiska dugme </w:t>
-      </w:r>
-      <w:r>
-        <w:rPr>
-          <w:b w:val="0"/>
-          <w:bCs w:val="0"/>
-          <w:sz w:val="24"/>
-          <w:szCs w:val="24"/>
-        </w:rPr>
-        <w:t>“</w:t>
-      </w:r>
+        <w:t xml:space="preserve">3. </w:t>
+      </w:r>
+      <w:proofErr w:type="spellStart"/>
+      <w:r>
+        <w:rPr>
+          <w:b w:val="0"/>
+          <w:bCs w:val="0"/>
+          <w:sz w:val="24"/>
+          <w:szCs w:val="24"/>
+        </w:rPr>
+        <w:t>Korisnik</w:t>
+      </w:r>
+      <w:proofErr w:type="spellEnd"/>
+      <w:r>
+        <w:rPr>
+          <w:b w:val="0"/>
+          <w:bCs w:val="0"/>
+          <w:sz w:val="24"/>
+          <w:szCs w:val="24"/>
+        </w:rPr>
+        <w:t xml:space="preserve"> </w:t>
+      </w:r>
+      <w:proofErr w:type="spellStart"/>
+      <w:r>
+        <w:rPr>
+          <w:b w:val="0"/>
+          <w:bCs w:val="0"/>
+          <w:sz w:val="24"/>
+          <w:szCs w:val="24"/>
+        </w:rPr>
+        <w:t>pritiska</w:t>
+      </w:r>
+      <w:proofErr w:type="spellEnd"/>
+      <w:r>
+        <w:rPr>
+          <w:b w:val="0"/>
+          <w:bCs w:val="0"/>
+          <w:sz w:val="24"/>
+          <w:szCs w:val="24"/>
+        </w:rPr>
+        <w:t xml:space="preserve"> </w:t>
+      </w:r>
+      <w:proofErr w:type="spellStart"/>
+      <w:r>
+        <w:rPr>
+          <w:b w:val="0"/>
+          <w:bCs w:val="0"/>
+          <w:sz w:val="24"/>
+          <w:szCs w:val="24"/>
+        </w:rPr>
+        <w:t>dugme</w:t>
+      </w:r>
+      <w:proofErr w:type="spellEnd"/>
+      <w:r>
+        <w:rPr>
+          <w:b w:val="0"/>
+          <w:bCs w:val="0"/>
+          <w:sz w:val="24"/>
+          <w:szCs w:val="24"/>
+        </w:rPr>
+        <w:t xml:space="preserve"> “</w:t>
+      </w:r>
+      <w:proofErr w:type="spellStart"/>
       <w:r>
         <w:rPr>
           <w:b w:val="0"/>
@@ -3212,23 +4620,135 @@
         </w:rPr>
         <w:t>Unsave</w:t>
       </w:r>
-      <w:r>
-        <w:rPr>
-          <w:b w:val="0"/>
-          <w:bCs w:val="0"/>
-          <w:sz w:val="24"/>
-          <w:szCs w:val="24"/>
-        </w:rPr>
-        <w:t>”</w:t>
-      </w:r>
-      <w:r>
-        <w:rPr>
-          <w:b w:val="0"/>
-          <w:bCs w:val="0"/>
-          <w:sz w:val="24"/>
-          <w:szCs w:val="24"/>
-        </w:rPr>
-        <w:t xml:space="preserve"> pored koktela koji želi da obriše iz liste sačuvanih.</w:t>
+      <w:proofErr w:type="spellEnd"/>
+      <w:r>
+        <w:rPr>
+          <w:b w:val="0"/>
+          <w:bCs w:val="0"/>
+          <w:sz w:val="24"/>
+          <w:szCs w:val="24"/>
+        </w:rPr>
+        <w:t xml:space="preserve">” pored </w:t>
+      </w:r>
+      <w:proofErr w:type="spellStart"/>
+      <w:r>
+        <w:rPr>
+          <w:b w:val="0"/>
+          <w:bCs w:val="0"/>
+          <w:sz w:val="24"/>
+          <w:szCs w:val="24"/>
+        </w:rPr>
+        <w:t>koktela</w:t>
+      </w:r>
+      <w:proofErr w:type="spellEnd"/>
+      <w:r>
+        <w:rPr>
+          <w:b w:val="0"/>
+          <w:bCs w:val="0"/>
+          <w:sz w:val="24"/>
+          <w:szCs w:val="24"/>
+        </w:rPr>
+        <w:t xml:space="preserve"> koji </w:t>
+      </w:r>
+      <w:proofErr w:type="spellStart"/>
+      <w:r>
+        <w:rPr>
+          <w:b w:val="0"/>
+          <w:bCs w:val="0"/>
+          <w:sz w:val="24"/>
+          <w:szCs w:val="24"/>
+        </w:rPr>
+        <w:t>želi</w:t>
+      </w:r>
+      <w:proofErr w:type="spellEnd"/>
+      <w:r>
+        <w:rPr>
+          <w:b w:val="0"/>
+          <w:bCs w:val="0"/>
+          <w:sz w:val="24"/>
+          <w:szCs w:val="24"/>
+        </w:rPr>
+        <w:t xml:space="preserve"> da </w:t>
+      </w:r>
+      <w:proofErr w:type="spellStart"/>
+      <w:r>
+        <w:rPr>
+          <w:b w:val="0"/>
+          <w:bCs w:val="0"/>
+          <w:sz w:val="24"/>
+          <w:szCs w:val="24"/>
+        </w:rPr>
+        <w:t>obriše</w:t>
+      </w:r>
+      <w:proofErr w:type="spellEnd"/>
+      <w:r>
+        <w:rPr>
+          <w:b w:val="0"/>
+          <w:bCs w:val="0"/>
+          <w:sz w:val="24"/>
+          <w:szCs w:val="24"/>
+        </w:rPr>
+        <w:t xml:space="preserve"> </w:t>
+      </w:r>
+      <w:proofErr w:type="spellStart"/>
+      <w:r>
+        <w:rPr>
+          <w:b w:val="0"/>
+          <w:bCs w:val="0"/>
+          <w:sz w:val="24"/>
+          <w:szCs w:val="24"/>
+        </w:rPr>
+        <w:t>iz</w:t>
+      </w:r>
+      <w:proofErr w:type="spellEnd"/>
+      <w:r>
+        <w:rPr>
+          <w:b w:val="0"/>
+          <w:bCs w:val="0"/>
+          <w:sz w:val="24"/>
+          <w:szCs w:val="24"/>
+        </w:rPr>
+        <w:t xml:space="preserve"> </w:t>
+      </w:r>
+      <w:proofErr w:type="spellStart"/>
+      <w:r>
+        <w:rPr>
+          <w:b w:val="0"/>
+          <w:bCs w:val="0"/>
+          <w:sz w:val="24"/>
+          <w:szCs w:val="24"/>
+        </w:rPr>
+        <w:t>liste</w:t>
+      </w:r>
+      <w:proofErr w:type="spellEnd"/>
+      <w:r>
+        <w:rPr>
+          <w:b w:val="0"/>
+          <w:bCs w:val="0"/>
+          <w:sz w:val="24"/>
+          <w:szCs w:val="24"/>
+        </w:rPr>
+        <w:t xml:space="preserve"> </w:t>
+      </w:r>
+      <w:proofErr w:type="spellStart"/>
+      <w:r>
+        <w:rPr>
+          <w:b w:val="0"/>
+          <w:bCs w:val="0"/>
+          <w:sz w:val="24"/>
+          <w:szCs w:val="24"/>
+        </w:rPr>
+        <w:t>sačuvanih</w:t>
+      </w:r>
+      <w:proofErr w:type="spellEnd"/>
+      <w:r>
+        <w:rPr>
+          <w:b w:val="0"/>
+          <w:bCs w:val="0"/>
+          <w:sz w:val="24"/>
+          <w:szCs w:val="24"/>
+        </w:rPr>
+        <w:t>.</w:t>
       </w:r>
     </w:p>
     <w:p>
@@ -3297,7 +4817,107 @@
           <w:sz w:val="24"/>
           <w:szCs w:val="24"/>
         </w:rPr>
-        <w:t>4.Željeni koktel je izbrisan iz liste sačuvanih.</w:t>
+        <w:t xml:space="preserve">4.Željeni </w:t>
+      </w:r>
+      <w:proofErr w:type="spellStart"/>
+      <w:r>
+        <w:rPr>
+          <w:b w:val="0"/>
+          <w:bCs w:val="0"/>
+          <w:sz w:val="24"/>
+          <w:szCs w:val="24"/>
+        </w:rPr>
+        <w:t>koktel</w:t>
+      </w:r>
+      <w:proofErr w:type="spellEnd"/>
+      <w:r>
+        <w:rPr>
+          <w:b w:val="0"/>
+          <w:bCs w:val="0"/>
+          <w:sz w:val="24"/>
+          <w:szCs w:val="24"/>
+        </w:rPr>
+        <w:t xml:space="preserve"> je </w:t>
+      </w:r>
+      <w:proofErr w:type="spellStart"/>
+      <w:r>
+        <w:rPr>
+          <w:b w:val="0"/>
+          <w:bCs w:val="0"/>
+          <w:sz w:val="24"/>
+          <w:szCs w:val="24"/>
+        </w:rPr>
+        <w:t>izbrisan</w:t>
+      </w:r>
+      <w:proofErr w:type="spellEnd"/>
+      <w:r>
+        <w:rPr>
+          <w:b w:val="0"/>
+          <w:bCs w:val="0"/>
+          <w:sz w:val="24"/>
+          <w:szCs w:val="24"/>
+        </w:rPr>
+        <w:t xml:space="preserve"> </w:t>
+      </w:r>
+      <w:proofErr w:type="spellStart"/>
+      <w:r>
+        <w:rPr>
+          <w:b w:val="0"/>
+          <w:bCs w:val="0"/>
+          <w:sz w:val="24"/>
+          <w:szCs w:val="24"/>
+        </w:rPr>
+        <w:t>iz</w:t>
+      </w:r>
+      <w:proofErr w:type="spellEnd"/>
+      <w:r>
+        <w:rPr>
+          <w:b w:val="0"/>
+          <w:bCs w:val="0"/>
+          <w:sz w:val="24"/>
+          <w:szCs w:val="24"/>
+        </w:rPr>
+        <w:t xml:space="preserve"> </w:t>
+      </w:r>
+      <w:proofErr w:type="spellStart"/>
+      <w:r>
+        <w:rPr>
+          <w:b w:val="0"/>
+          <w:bCs w:val="0"/>
+          <w:sz w:val="24"/>
+          <w:szCs w:val="24"/>
+        </w:rPr>
+        <w:t>liste</w:t>
+      </w:r>
+      <w:proofErr w:type="spellEnd"/>
+      <w:r>
+        <w:rPr>
+          <w:b w:val="0"/>
+          <w:bCs w:val="0"/>
+          <w:sz w:val="24"/>
+          <w:szCs w:val="24"/>
+        </w:rPr>
+        <w:t xml:space="preserve"> </w:t>
+      </w:r>
+      <w:proofErr w:type="spellStart"/>
+      <w:r>
+        <w:rPr>
+          <w:b w:val="0"/>
+          <w:bCs w:val="0"/>
+          <w:sz w:val="24"/>
+          <w:szCs w:val="24"/>
+        </w:rPr>
+        <w:t>sačuvanih</w:t>
+      </w:r>
+      <w:proofErr w:type="spellEnd"/>
+      <w:r>
+        <w:rPr>
+          <w:b w:val="0"/>
+          <w:bCs w:val="0"/>
+          <w:sz w:val="24"/>
+          <w:szCs w:val="24"/>
+        </w:rPr>
+        <w:t>.</w:t>
       </w:r>
     </w:p>
     <w:p>
@@ -3355,9 +4975,21 @@
       </w:r>
       <w:r>
         <w:tab/>
-        <w:t>Alternativni tokovi</w:t>
+      </w:r>
+      <w:proofErr w:type="spellStart"/>
+      <w:r>
+        <w:t>Alternativni</w:t>
+      </w:r>
+      <w:proofErr w:type="spellEnd"/>
+      <w:r>
+        <w:t xml:space="preserve"> </w:t>
+      </w:r>
+      <w:proofErr w:type="spellStart"/>
+      <w:r>
+        <w:t>tokovi</w:t>
       </w:r>
       <w:bookmarkEnd w:id="12"/>
+      <w:proofErr w:type="spellEnd"/>
     </w:p>
     <w:p>
       <w:pPr>
@@ -3403,15 +5035,97 @@
         <w:tab/>
         <w:t xml:space="preserve">2.2.1.2a </w:t>
       </w:r>
-      <w:r>
-        <w:rPr>
-          <w:b w:val="0"/>
-          <w:bCs w:val="0"/>
-          <w:sz w:val="24"/>
-          <w:szCs w:val="24"/>
-        </w:rPr>
-        <w:t>Korisnik nije sačuvao nijedan koktel</w:t>
-      </w:r>
+      <w:proofErr w:type="spellStart"/>
+      <w:r>
+        <w:rPr>
+          <w:b w:val="0"/>
+          <w:bCs w:val="0"/>
+          <w:sz w:val="24"/>
+          <w:szCs w:val="24"/>
+        </w:rPr>
+        <w:t>Korisnik</w:t>
+      </w:r>
+      <w:proofErr w:type="spellEnd"/>
+      <w:r>
+        <w:rPr>
+          <w:b w:val="0"/>
+          <w:bCs w:val="0"/>
+          <w:sz w:val="24"/>
+          <w:szCs w:val="24"/>
+        </w:rPr>
+        <w:t xml:space="preserve"> </w:t>
+      </w:r>
+      <w:proofErr w:type="spellStart"/>
+      <w:r>
+        <w:rPr>
+          <w:b w:val="0"/>
+          <w:bCs w:val="0"/>
+          <w:sz w:val="24"/>
+          <w:szCs w:val="24"/>
+        </w:rPr>
+        <w:t>nije</w:t>
+      </w:r>
+      <w:proofErr w:type="spellEnd"/>
+      <w:r>
+        <w:rPr>
+          <w:b w:val="0"/>
+          <w:bCs w:val="0"/>
+          <w:sz w:val="24"/>
+          <w:szCs w:val="24"/>
+        </w:rPr>
+        <w:t xml:space="preserve"> </w:t>
+      </w:r>
+      <w:proofErr w:type="spellStart"/>
+      <w:r>
+        <w:rPr>
+          <w:b w:val="0"/>
+          <w:bCs w:val="0"/>
+          <w:sz w:val="24"/>
+          <w:szCs w:val="24"/>
+        </w:rPr>
+        <w:t>sačuvao</w:t>
+      </w:r>
+      <w:proofErr w:type="spellEnd"/>
+      <w:r>
+        <w:rPr>
+          <w:b w:val="0"/>
+          <w:bCs w:val="0"/>
+          <w:sz w:val="24"/>
+          <w:szCs w:val="24"/>
+        </w:rPr>
+        <w:t xml:space="preserve"> </w:t>
+      </w:r>
+      <w:proofErr w:type="spellStart"/>
+      <w:r>
+        <w:rPr>
+          <w:b w:val="0"/>
+          <w:bCs w:val="0"/>
+          <w:sz w:val="24"/>
+          <w:szCs w:val="24"/>
+        </w:rPr>
+        <w:t>nijedan</w:t>
+      </w:r>
+      <w:proofErr w:type="spellEnd"/>
+      <w:r>
+        <w:rPr>
+          <w:b w:val="0"/>
+          <w:bCs w:val="0"/>
+          <w:sz w:val="24"/>
+          <w:szCs w:val="24"/>
+        </w:rPr>
+        <w:t xml:space="preserve"> </w:t>
+      </w:r>
+      <w:proofErr w:type="spellStart"/>
+      <w:r>
+        <w:rPr>
+          <w:b w:val="0"/>
+          <w:bCs w:val="0"/>
+          <w:sz w:val="24"/>
+          <w:szCs w:val="24"/>
+        </w:rPr>
+        <w:t>koktel</w:t>
+      </w:r>
+      <w:proofErr w:type="spellEnd"/>
     </w:p>
     <w:p>
       <w:pPr>
@@ -3468,14 +5182,325 @@
           <w:tab w:val="left" w:pos="1456"/>
         </w:tabs>
       </w:pPr>
-      <w:r>
-        <w:rPr>
-          <w:b w:val="0"/>
-          <w:bCs w:val="0"/>
-          <w:sz w:val="24"/>
-          <w:szCs w:val="24"/>
-        </w:rPr>
-        <w:t>Otvorena stranica ne sadrži koktele jer korisnik nije sačuvao nijedan, tako da brisanje koktela iz liste sačuvanih nije moguce.</w:t>
+      <w:proofErr w:type="spellStart"/>
+      <w:r>
+        <w:rPr>
+          <w:b w:val="0"/>
+          <w:bCs w:val="0"/>
+          <w:sz w:val="24"/>
+          <w:szCs w:val="24"/>
+        </w:rPr>
+        <w:t>Otvorena</w:t>
+      </w:r>
+      <w:proofErr w:type="spellEnd"/>
+      <w:r>
+        <w:rPr>
+          <w:b w:val="0"/>
+          <w:bCs w:val="0"/>
+          <w:sz w:val="24"/>
+          <w:szCs w:val="24"/>
+        </w:rPr>
+        <w:t xml:space="preserve"> </w:t>
+      </w:r>
+      <w:proofErr w:type="spellStart"/>
+      <w:r>
+        <w:rPr>
+          <w:b w:val="0"/>
+          <w:bCs w:val="0"/>
+          <w:sz w:val="24"/>
+          <w:szCs w:val="24"/>
+        </w:rPr>
+        <w:t>stranica</w:t>
+      </w:r>
+      <w:proofErr w:type="spellEnd"/>
+      <w:r>
+        <w:rPr>
+          <w:b w:val="0"/>
+          <w:bCs w:val="0"/>
+          <w:sz w:val="24"/>
+          <w:szCs w:val="24"/>
+        </w:rPr>
+        <w:t xml:space="preserve"> ne </w:t>
+      </w:r>
+      <w:proofErr w:type="spellStart"/>
+      <w:r>
+        <w:rPr>
+          <w:b w:val="0"/>
+          <w:bCs w:val="0"/>
+          <w:sz w:val="24"/>
+          <w:szCs w:val="24"/>
+        </w:rPr>
+        <w:t>sadrži</w:t>
+      </w:r>
+      <w:proofErr w:type="spellEnd"/>
+      <w:r>
+        <w:rPr>
+          <w:b w:val="0"/>
+          <w:bCs w:val="0"/>
+          <w:sz w:val="24"/>
+          <w:szCs w:val="24"/>
+        </w:rPr>
+        <w:t xml:space="preserve"> </w:t>
+      </w:r>
+      <w:proofErr w:type="spellStart"/>
+      <w:r>
+        <w:rPr>
+          <w:b w:val="0"/>
+          <w:bCs w:val="0"/>
+          <w:sz w:val="24"/>
+          <w:szCs w:val="24"/>
+        </w:rPr>
+        <w:t>koktele</w:t>
+      </w:r>
+      <w:proofErr w:type="spellEnd"/>
+      <w:r>
+        <w:rPr>
+          <w:b w:val="0"/>
+          <w:bCs w:val="0"/>
+          <w:sz w:val="24"/>
+          <w:szCs w:val="24"/>
+        </w:rPr>
+        <w:t xml:space="preserve"> </w:t>
+      </w:r>
+      <w:proofErr w:type="spellStart"/>
+      <w:r>
+        <w:rPr>
+          <w:b w:val="0"/>
+          <w:bCs w:val="0"/>
+          <w:sz w:val="24"/>
+          <w:szCs w:val="24"/>
+        </w:rPr>
+        <w:t>jer</w:t>
+      </w:r>
+      <w:proofErr w:type="spellEnd"/>
+      <w:r>
+        <w:rPr>
+          <w:b w:val="0"/>
+          <w:bCs w:val="0"/>
+          <w:sz w:val="24"/>
+          <w:szCs w:val="24"/>
+        </w:rPr>
+        <w:t xml:space="preserve"> </w:t>
+      </w:r>
+      <w:proofErr w:type="spellStart"/>
+      <w:r>
+        <w:rPr>
+          <w:b w:val="0"/>
+          <w:bCs w:val="0"/>
+          <w:sz w:val="24"/>
+          <w:szCs w:val="24"/>
+        </w:rPr>
+        <w:t>korisnik</w:t>
+      </w:r>
+      <w:proofErr w:type="spellEnd"/>
+      <w:r>
+        <w:rPr>
+          <w:b w:val="0"/>
+          <w:bCs w:val="0"/>
+          <w:sz w:val="24"/>
+          <w:szCs w:val="24"/>
+        </w:rPr>
+        <w:t xml:space="preserve"> </w:t>
+      </w:r>
+      <w:proofErr w:type="spellStart"/>
+      <w:r>
+        <w:rPr>
+          <w:b w:val="0"/>
+          <w:bCs w:val="0"/>
+          <w:sz w:val="24"/>
+          <w:szCs w:val="24"/>
+        </w:rPr>
+        <w:t>nije</w:t>
+      </w:r>
+      <w:proofErr w:type="spellEnd"/>
+      <w:r>
+        <w:rPr>
+          <w:b w:val="0"/>
+          <w:bCs w:val="0"/>
+          <w:sz w:val="24"/>
+          <w:szCs w:val="24"/>
+        </w:rPr>
+        <w:t xml:space="preserve"> </w:t>
+      </w:r>
+      <w:proofErr w:type="spellStart"/>
+      <w:r>
+        <w:rPr>
+          <w:b w:val="0"/>
+          <w:bCs w:val="0"/>
+          <w:sz w:val="24"/>
+          <w:szCs w:val="24"/>
+        </w:rPr>
+        <w:t>sačuvao</w:t>
+      </w:r>
+      <w:proofErr w:type="spellEnd"/>
+      <w:r>
+        <w:rPr>
+          <w:b w:val="0"/>
+          <w:bCs w:val="0"/>
+          <w:sz w:val="24"/>
+          <w:szCs w:val="24"/>
+        </w:rPr>
+        <w:t xml:space="preserve"> </w:t>
+      </w:r>
+      <w:proofErr w:type="spellStart"/>
+      <w:r>
+        <w:rPr>
+          <w:b w:val="0"/>
+          <w:bCs w:val="0"/>
+          <w:sz w:val="24"/>
+          <w:szCs w:val="24"/>
+        </w:rPr>
+        <w:t>nijedan</w:t>
+      </w:r>
+      <w:proofErr w:type="spellEnd"/>
+      <w:r>
+        <w:rPr>
+          <w:b w:val="0"/>
+          <w:bCs w:val="0"/>
+          <w:sz w:val="24"/>
+          <w:szCs w:val="24"/>
+        </w:rPr>
+        <w:t xml:space="preserve">, </w:t>
+      </w:r>
+      <w:proofErr w:type="spellStart"/>
+      <w:r>
+        <w:rPr>
+          <w:b w:val="0"/>
+          <w:bCs w:val="0"/>
+          <w:sz w:val="24"/>
+          <w:szCs w:val="24"/>
+        </w:rPr>
+        <w:t>tako</w:t>
+      </w:r>
+      <w:proofErr w:type="spellEnd"/>
+      <w:r>
+        <w:rPr>
+          <w:b w:val="0"/>
+          <w:bCs w:val="0"/>
+          <w:sz w:val="24"/>
+          <w:szCs w:val="24"/>
+        </w:rPr>
+        <w:t xml:space="preserve"> da </w:t>
+      </w:r>
+      <w:proofErr w:type="spellStart"/>
+      <w:r>
+        <w:rPr>
+          <w:b w:val="0"/>
+          <w:bCs w:val="0"/>
+          <w:sz w:val="24"/>
+          <w:szCs w:val="24"/>
+        </w:rPr>
+        <w:t>brisanje</w:t>
+      </w:r>
+      <w:proofErr w:type="spellEnd"/>
+      <w:r>
+        <w:rPr>
+          <w:b w:val="0"/>
+          <w:bCs w:val="0"/>
+          <w:sz w:val="24"/>
+          <w:szCs w:val="24"/>
+        </w:rPr>
+        <w:t xml:space="preserve"> </w:t>
+      </w:r>
+      <w:proofErr w:type="spellStart"/>
+      <w:r>
+        <w:rPr>
+          <w:b w:val="0"/>
+          <w:bCs w:val="0"/>
+          <w:sz w:val="24"/>
+          <w:szCs w:val="24"/>
+        </w:rPr>
+        <w:t>koktela</w:t>
+      </w:r>
+      <w:proofErr w:type="spellEnd"/>
+      <w:r>
+        <w:rPr>
+          <w:b w:val="0"/>
+          <w:bCs w:val="0"/>
+          <w:sz w:val="24"/>
+          <w:szCs w:val="24"/>
+        </w:rPr>
+        <w:t xml:space="preserve"> </w:t>
+      </w:r>
+      <w:proofErr w:type="spellStart"/>
+      <w:r>
+        <w:rPr>
+          <w:b w:val="0"/>
+          <w:bCs w:val="0"/>
+          <w:sz w:val="24"/>
+          <w:szCs w:val="24"/>
+        </w:rPr>
+        <w:t>iz</w:t>
+      </w:r>
+      <w:proofErr w:type="spellEnd"/>
+      <w:r>
+        <w:rPr>
+          <w:b w:val="0"/>
+          <w:bCs w:val="0"/>
+          <w:sz w:val="24"/>
+          <w:szCs w:val="24"/>
+        </w:rPr>
+        <w:t xml:space="preserve"> </w:t>
+      </w:r>
+      <w:proofErr w:type="spellStart"/>
+      <w:r>
+        <w:rPr>
+          <w:b w:val="0"/>
+          <w:bCs w:val="0"/>
+          <w:sz w:val="24"/>
+          <w:szCs w:val="24"/>
+        </w:rPr>
+        <w:t>liste</w:t>
+      </w:r>
+      <w:proofErr w:type="spellEnd"/>
+      <w:r>
+        <w:rPr>
+          <w:b w:val="0"/>
+          <w:bCs w:val="0"/>
+          <w:sz w:val="24"/>
+          <w:szCs w:val="24"/>
+        </w:rPr>
+        <w:t xml:space="preserve"> </w:t>
+      </w:r>
+      <w:proofErr w:type="spellStart"/>
+      <w:r>
+        <w:rPr>
+          <w:b w:val="0"/>
+          <w:bCs w:val="0"/>
+          <w:sz w:val="24"/>
+          <w:szCs w:val="24"/>
+        </w:rPr>
+        <w:t>sačuvanih</w:t>
+      </w:r>
+      <w:proofErr w:type="spellEnd"/>
+      <w:r>
+        <w:rPr>
+          <w:b w:val="0"/>
+          <w:bCs w:val="0"/>
+          <w:sz w:val="24"/>
+          <w:szCs w:val="24"/>
+        </w:rPr>
+        <w:t xml:space="preserve"> </w:t>
+      </w:r>
+      <w:proofErr w:type="spellStart"/>
+      <w:r>
+        <w:rPr>
+          <w:b w:val="0"/>
+          <w:bCs w:val="0"/>
+          <w:sz w:val="24"/>
+          <w:szCs w:val="24"/>
+        </w:rPr>
+        <w:t>nije</w:t>
+      </w:r>
+      <w:proofErr w:type="spellEnd"/>
+      <w:r>
+        <w:rPr>
+          <w:b w:val="0"/>
+          <w:bCs w:val="0"/>
+          <w:sz w:val="24"/>
+          <w:szCs w:val="24"/>
+        </w:rPr>
+        <w:t xml:space="preserve"> moguce.</w:t>
       </w:r>
     </w:p>
     <w:p>
@@ -3529,9 +5554,21 @@
       </w:r>
       <w:r>
         <w:tab/>
-        <w:t>Posebni zahtevi</w:t>
+      </w:r>
+      <w:proofErr w:type="spellStart"/>
+      <w:r>
+        <w:t>Posebni</w:t>
+      </w:r>
+      <w:proofErr w:type="spellEnd"/>
+      <w:r>
+        <w:t xml:space="preserve"> </w:t>
+      </w:r>
+      <w:proofErr w:type="spellStart"/>
+      <w:r>
+        <w:t>zahtevi</w:t>
       </w:r>
       <w:bookmarkEnd w:id="13"/>
+      <w:proofErr w:type="spellEnd"/>
     </w:p>
     <w:p>
       <w:pPr>
@@ -3565,6 +5602,7 @@
         </w:rPr>
       </w:pPr>
       <w:bookmarkStart w:id="14" w:name="_Toc98534459"/>
+      <w:proofErr w:type="spellStart"/>
       <w:r>
         <w:rPr>
           <w:b w:val="0"/>
@@ -3574,6 +5612,7 @@
         </w:rPr>
         <w:t>Nema</w:t>
       </w:r>
+      <w:proofErr w:type="spellEnd"/>
       <w:r>
         <w:rPr>
           <w:b w:val="0"/>
@@ -3610,9 +5649,13 @@
       </w:r>
       <w:r>
         <w:tab/>
+      </w:r>
+      <w:proofErr w:type="spellStart"/>
+      <w:r>
         <w:t>Preduslovi</w:t>
       </w:r>
       <w:bookmarkEnd w:id="15"/>
+      <w:proofErr w:type="spellEnd"/>
     </w:p>
     <w:p>
       <w:pPr>
@@ -3655,15 +5698,97 @@
         <w:t xml:space="preserve">      </w:t>
       </w:r>
       <w:bookmarkStart w:id="16" w:name="_Toc98534461"/>
-      <w:r>
-        <w:rPr>
-          <w:b w:val="0"/>
-          <w:bCs w:val="0"/>
-          <w:sz w:val="24"/>
-          <w:szCs w:val="24"/>
-        </w:rPr>
-        <w:t>Korisnik mora biti ulogovan na sistem</w:t>
-      </w:r>
+      <w:proofErr w:type="spellStart"/>
+      <w:r>
+        <w:rPr>
+          <w:b w:val="0"/>
+          <w:bCs w:val="0"/>
+          <w:sz w:val="24"/>
+          <w:szCs w:val="24"/>
+        </w:rPr>
+        <w:t>Korisnik</w:t>
+      </w:r>
+      <w:proofErr w:type="spellEnd"/>
+      <w:r>
+        <w:rPr>
+          <w:b w:val="0"/>
+          <w:bCs w:val="0"/>
+          <w:sz w:val="24"/>
+          <w:szCs w:val="24"/>
+        </w:rPr>
+        <w:t xml:space="preserve"> mora </w:t>
+      </w:r>
+      <w:proofErr w:type="spellStart"/>
+      <w:r>
+        <w:rPr>
+          <w:b w:val="0"/>
+          <w:bCs w:val="0"/>
+          <w:sz w:val="24"/>
+          <w:szCs w:val="24"/>
+        </w:rPr>
+        <w:t>biti</w:t>
+      </w:r>
+      <w:proofErr w:type="spellEnd"/>
+      <w:r>
+        <w:rPr>
+          <w:b w:val="0"/>
+          <w:bCs w:val="0"/>
+          <w:sz w:val="24"/>
+          <w:szCs w:val="24"/>
+        </w:rPr>
+        <w:t xml:space="preserve"> </w:t>
+      </w:r>
+      <w:proofErr w:type="spellStart"/>
+      <w:r>
+        <w:rPr>
+          <w:b w:val="0"/>
+          <w:bCs w:val="0"/>
+          <w:sz w:val="24"/>
+          <w:szCs w:val="24"/>
+        </w:rPr>
+        <w:t>ulogovan</w:t>
+      </w:r>
+      <w:proofErr w:type="spellEnd"/>
+      <w:r>
+        <w:rPr>
+          <w:b w:val="0"/>
+          <w:bCs w:val="0"/>
+          <w:sz w:val="24"/>
+          <w:szCs w:val="24"/>
+        </w:rPr>
+        <w:t xml:space="preserve"> </w:t>
+      </w:r>
+      <w:proofErr w:type="spellStart"/>
+      <w:r>
+        <w:rPr>
+          <w:b w:val="0"/>
+          <w:bCs w:val="0"/>
+          <w:sz w:val="24"/>
+          <w:szCs w:val="24"/>
+        </w:rPr>
+        <w:t>na</w:t>
+      </w:r>
+      <w:proofErr w:type="spellEnd"/>
+      <w:r>
+        <w:rPr>
+          <w:b w:val="0"/>
+          <w:bCs w:val="0"/>
+          <w:sz w:val="24"/>
+          <w:szCs w:val="24"/>
+        </w:rPr>
+        <w:t xml:space="preserve"> </w:t>
+      </w:r>
+      <w:proofErr w:type="spellStart"/>
+      <w:r>
+        <w:rPr>
+          <w:b w:val="0"/>
+          <w:bCs w:val="0"/>
+          <w:sz w:val="24"/>
+          <w:szCs w:val="24"/>
+        </w:rPr>
+        <w:t>sistem</w:t>
+      </w:r>
+      <w:proofErr w:type="spellEnd"/>
       <w:r>
         <w:rPr>
           <w:b w:val="0"/>
@@ -3707,9 +5832,13 @@
       </w:r>
       <w:r>
         <w:tab/>
+      </w:r>
+      <w:proofErr w:type="spellStart"/>
+      <w:r>
         <w:t>Posledice</w:t>
       </w:r>
       <w:bookmarkEnd w:id="17"/>
+      <w:proofErr w:type="spellEnd"/>
       <w:r>
         <w:tab/>
       </w:r>
@@ -3735,14 +5864,25 @@
         <w:ind w:left="473" w:firstLine="0"/>
       </w:pPr>
       <w:bookmarkStart w:id="18" w:name="_Toc98534463"/>
-      <w:r>
-        <w:rPr>
-          <w:b w:val="0"/>
-          <w:bCs w:val="0"/>
-          <w:sz w:val="24"/>
-          <w:szCs w:val="24"/>
-        </w:rPr>
-        <w:t>Korisnik je</w:t>
+      <w:proofErr w:type="spellStart"/>
+      <w:r>
+        <w:rPr>
+          <w:b w:val="0"/>
+          <w:bCs w:val="0"/>
+          <w:sz w:val="24"/>
+          <w:szCs w:val="24"/>
+        </w:rPr>
+        <w:t>Korisnik</w:t>
+      </w:r>
+      <w:proofErr w:type="spellEnd"/>
+      <w:r>
+        <w:rPr>
+          <w:b w:val="0"/>
+          <w:bCs w:val="0"/>
+          <w:sz w:val="24"/>
+          <w:szCs w:val="24"/>
+        </w:rPr>
+        <w:t xml:space="preserve"> je</w:t>
       </w:r>
       <w:r>
         <w:rPr>
@@ -3754,14 +5894,205 @@
         <w:t xml:space="preserve"> </w:t>
       </w:r>
       <w:bookmarkEnd w:id="18"/>
-      <w:r>
-        <w:rPr>
-          <w:b w:val="0"/>
-          <w:bCs w:val="0"/>
-          <w:sz w:val="24"/>
-          <w:szCs w:val="24"/>
-        </w:rPr>
-        <w:t>obrisao koktel iz liste sačuvanih koktela ukoliko je taj koktel prethodno sačuvao.</w:t>
+      <w:proofErr w:type="spellStart"/>
+      <w:r>
+        <w:rPr>
+          <w:b w:val="0"/>
+          <w:bCs w:val="0"/>
+          <w:sz w:val="24"/>
+          <w:szCs w:val="24"/>
+        </w:rPr>
+        <w:t>obrisao</w:t>
+      </w:r>
+      <w:proofErr w:type="spellEnd"/>
+      <w:r>
+        <w:rPr>
+          <w:b w:val="0"/>
+          <w:bCs w:val="0"/>
+          <w:sz w:val="24"/>
+          <w:szCs w:val="24"/>
+        </w:rPr>
+        <w:t xml:space="preserve"> </w:t>
+      </w:r>
+      <w:proofErr w:type="spellStart"/>
+      <w:r>
+        <w:rPr>
+          <w:b w:val="0"/>
+          <w:bCs w:val="0"/>
+          <w:sz w:val="24"/>
+          <w:szCs w:val="24"/>
+        </w:rPr>
+        <w:t>koktel</w:t>
+      </w:r>
+      <w:proofErr w:type="spellEnd"/>
+      <w:r>
+        <w:rPr>
+          <w:b w:val="0"/>
+          <w:bCs w:val="0"/>
+          <w:sz w:val="24"/>
+          <w:szCs w:val="24"/>
+        </w:rPr>
+        <w:t xml:space="preserve"> </w:t>
+      </w:r>
+      <w:proofErr w:type="spellStart"/>
+      <w:r>
+        <w:rPr>
+          <w:b w:val="0"/>
+          <w:bCs w:val="0"/>
+          <w:sz w:val="24"/>
+          <w:szCs w:val="24"/>
+        </w:rPr>
+        <w:t>iz</w:t>
+      </w:r>
+      <w:proofErr w:type="spellEnd"/>
+      <w:r>
+        <w:rPr>
+          <w:b w:val="0"/>
+          <w:bCs w:val="0"/>
+          <w:sz w:val="24"/>
+          <w:szCs w:val="24"/>
+        </w:rPr>
+        <w:t xml:space="preserve"> </w:t>
+      </w:r>
+      <w:proofErr w:type="spellStart"/>
+      <w:r>
+        <w:rPr>
+          <w:b w:val="0"/>
+          <w:bCs w:val="0"/>
+          <w:sz w:val="24"/>
+          <w:szCs w:val="24"/>
+        </w:rPr>
+        <w:t>liste</w:t>
+      </w:r>
+      <w:proofErr w:type="spellEnd"/>
+      <w:r>
+        <w:rPr>
+          <w:b w:val="0"/>
+          <w:bCs w:val="0"/>
+          <w:sz w:val="24"/>
+          <w:szCs w:val="24"/>
+        </w:rPr>
+        <w:t xml:space="preserve"> </w:t>
+      </w:r>
+      <w:proofErr w:type="spellStart"/>
+      <w:r>
+        <w:rPr>
+          <w:b w:val="0"/>
+          <w:bCs w:val="0"/>
+          <w:sz w:val="24"/>
+          <w:szCs w:val="24"/>
+        </w:rPr>
+        <w:t>sačuvanih</w:t>
+      </w:r>
+      <w:proofErr w:type="spellEnd"/>
+      <w:r>
+        <w:rPr>
+          <w:b w:val="0"/>
+          <w:bCs w:val="0"/>
+          <w:sz w:val="24"/>
+          <w:szCs w:val="24"/>
+        </w:rPr>
+        <w:t xml:space="preserve"> </w:t>
+      </w:r>
+      <w:proofErr w:type="spellStart"/>
+      <w:r>
+        <w:rPr>
+          <w:b w:val="0"/>
+          <w:bCs w:val="0"/>
+          <w:sz w:val="24"/>
+          <w:szCs w:val="24"/>
+        </w:rPr>
+        <w:t>koktela</w:t>
+      </w:r>
+      <w:proofErr w:type="spellEnd"/>
+      <w:r>
+        <w:rPr>
+          <w:b w:val="0"/>
+          <w:bCs w:val="0"/>
+          <w:sz w:val="24"/>
+          <w:szCs w:val="24"/>
+        </w:rPr>
+        <w:t xml:space="preserve"> </w:t>
+      </w:r>
+      <w:proofErr w:type="spellStart"/>
+      <w:r>
+        <w:rPr>
+          <w:b w:val="0"/>
+          <w:bCs w:val="0"/>
+          <w:sz w:val="24"/>
+          <w:szCs w:val="24"/>
+        </w:rPr>
+        <w:t>ukoliko</w:t>
+      </w:r>
+      <w:proofErr w:type="spellEnd"/>
+      <w:r>
+        <w:rPr>
+          <w:b w:val="0"/>
+          <w:bCs w:val="0"/>
+          <w:sz w:val="24"/>
+          <w:szCs w:val="24"/>
+        </w:rPr>
+        <w:t xml:space="preserve"> je taj </w:t>
+      </w:r>
+      <w:proofErr w:type="spellStart"/>
+      <w:r>
+        <w:rPr>
+          <w:b w:val="0"/>
+          <w:bCs w:val="0"/>
+          <w:sz w:val="24"/>
+          <w:szCs w:val="24"/>
+        </w:rPr>
+        <w:t>koktel</w:t>
+      </w:r>
+      <w:proofErr w:type="spellEnd"/>
+      <w:r>
+        <w:rPr>
+          <w:b w:val="0"/>
+          <w:bCs w:val="0"/>
+          <w:sz w:val="24"/>
+          <w:szCs w:val="24"/>
+        </w:rPr>
+        <w:t xml:space="preserve"> </w:t>
+      </w:r>
+      <w:proofErr w:type="spellStart"/>
+      <w:r>
+        <w:rPr>
+          <w:b w:val="0"/>
+          <w:bCs w:val="0"/>
+          <w:sz w:val="24"/>
+          <w:szCs w:val="24"/>
+        </w:rPr>
+        <w:t>prethodno</w:t>
+      </w:r>
+      <w:proofErr w:type="spellEnd"/>
+      <w:r>
+        <w:rPr>
+          <w:b w:val="0"/>
+          <w:bCs w:val="0"/>
+          <w:sz w:val="24"/>
+          <w:szCs w:val="24"/>
+        </w:rPr>
+        <w:t xml:space="preserve"> </w:t>
+      </w:r>
+      <w:proofErr w:type="spellStart"/>
+      <w:r>
+        <w:rPr>
+          <w:b w:val="0"/>
+          <w:bCs w:val="0"/>
+          <w:sz w:val="24"/>
+          <w:szCs w:val="24"/>
+        </w:rPr>
+        <w:t>sačuvao</w:t>
+      </w:r>
+      <w:proofErr w:type="spellEnd"/>
+      <w:r>
+        <w:rPr>
+          <w:b w:val="0"/>
+          <w:bCs w:val="0"/>
+          <w:sz w:val="24"/>
+          <w:szCs w:val="24"/>
+        </w:rPr>
+        <w:t>.</w:t>
       </w:r>
     </w:p>
     <w:p>

</xml_diff>